<commit_message>
modified chapter2, and started to write chapter 3
next, why dynamixel was chosen,
why that batteries were chosen
</commit_message>
<xml_diff>
--- a/report/report.docx
+++ b/report/report.docx
@@ -2,27 +2,6 @@
 <file path=word/document.xml><?xml version="1.0" encoding="utf-8"?>
 <w:document xmlns:wpc="http://schemas.microsoft.com/office/word/2010/wordprocessingCanvas" xmlns:cx="http://schemas.microsoft.com/office/drawing/2014/chartex" xmlns:mc="http://schemas.openxmlformats.org/markup-compatibility/2006" xmlns:o="urn:schemas-microsoft-com:office:office" xmlns:r="http://schemas.openxmlformats.org/officeDocument/2006/relationships" xmlns:m="http://schemas.openxmlformats.org/officeDocument/2006/math" xmlns:v="urn:schemas-microsoft-com:vml" xmlns:wp14="http://schemas.microsoft.com/office/word/2010/wordprocessingDrawing" xmlns:wp="http://schemas.openxmlformats.org/drawingml/2006/wordprocessingDrawing" xmlns:w10="urn:schemas-microsoft-com:office:word" xmlns:w="http://schemas.openxmlformats.org/wordprocessingml/2006/main" xmlns:w14="http://schemas.microsoft.com/office/word/2010/wordml" xmlns:w15="http://schemas.microsoft.com/office/word/2012/wordml" xmlns:w16se="http://schemas.microsoft.com/office/word/2015/wordml/symex" xmlns:wpg="http://schemas.microsoft.com/office/word/2010/wordprocessingGroup" xmlns:wpi="http://schemas.microsoft.com/office/word/2010/wordprocessingInk" xmlns:wne="http://schemas.microsoft.com/office/word/2006/wordml" xmlns:wps="http://schemas.microsoft.com/office/word/2010/wordprocessingShape" mc:Ignorable="w14 w15 w16se wp14">
   <w:body>
-    <w:p>
-      <w:pPr>
-        <w:jc w:val="both"/>
-        <w:rPr>
-          <w:rFonts w:ascii="Times New Roman" w:eastAsia="ＭＳ 明朝" w:hAnsi="Times New Roman"/>
-        </w:rPr>
-      </w:pPr>
-      <w:r>
-        <w:rPr>
-          <w:rFonts w:ascii="Times New Roman" w:eastAsia="ＭＳ 明朝" w:hAnsi="Times New Roman"/>
-        </w:rPr>
-        <w:tab/>
-        <w:t xml:space="preserve">    </w:t>
-      </w:r>
-      <w:r>
-        <w:rPr>
-          <w:rFonts w:ascii="Times New Roman" w:eastAsia="ＭＳ 明朝" w:hAnsi="Times New Roman" w:hint="eastAsia"/>
-        </w:rPr>
-        <w:t>抄録</w:t>
-      </w:r>
-    </w:p>
     <w:p>
       <w:pPr>
         <w:pStyle w:val="a3"/>
@@ -39,26 +18,19 @@
         <w:rPr>
           <w:rFonts w:ascii="Times New Roman" w:eastAsia="ＭＳ 明朝" w:hAnsi="Times New Roman" w:hint="eastAsia"/>
         </w:rPr>
-        <w:t>はじめに</w:t>
-      </w:r>
-    </w:p>
-    <w:p>
-      <w:pPr>
-        <w:pStyle w:val="a3"/>
-        <w:numPr>
-          <w:ilvl w:val="1"/>
-          <w:numId w:val="2"/>
-        </w:numPr>
-        <w:jc w:val="both"/>
-        <w:rPr>
-          <w:rFonts w:ascii="Times New Roman" w:eastAsia="ＭＳ 明朝" w:hAnsi="Times New Roman"/>
-        </w:rPr>
-      </w:pPr>
-      <w:r>
-        <w:rPr>
-          <w:rFonts w:ascii="Times New Roman" w:eastAsia="ＭＳ 明朝" w:hAnsi="Times New Roman" w:hint="eastAsia"/>
-        </w:rPr>
-        <w:t>論文構成</w:t>
+        <w:t>掃除ロボット</w:t>
+      </w:r>
+      <w:r>
+        <w:rPr>
+          <w:rFonts w:ascii="Times New Roman" w:eastAsia="ＭＳ 明朝" w:hAnsi="Times New Roman" w:hint="eastAsia"/>
+        </w:rPr>
+        <w:t>Happy Burger</w:t>
+      </w:r>
+      <w:r>
+        <w:rPr>
+          <w:rFonts w:ascii="Times New Roman" w:eastAsia="ＭＳ 明朝" w:hAnsi="Times New Roman" w:hint="eastAsia"/>
+        </w:rPr>
+        <w:t xml:space="preserve">　の開発</w:t>
       </w:r>
     </w:p>
     <w:p>
@@ -77,51 +49,7 @@
         <w:rPr>
           <w:rFonts w:ascii="Times New Roman" w:eastAsia="ＭＳ 明朝" w:hAnsi="Times New Roman" w:hint="eastAsia"/>
         </w:rPr>
-        <w:t>掃除とロボット</w:t>
-      </w:r>
-    </w:p>
-    <w:p>
-      <w:pPr>
-        <w:pStyle w:val="a3"/>
-        <w:ind w:left="970"/>
-        <w:jc w:val="both"/>
-        <w:rPr>
-          <w:rFonts w:ascii="Times New Roman" w:eastAsia="ＭＳ 明朝" w:hAnsi="Times New Roman"/>
-        </w:rPr>
-      </w:pPr>
-      <w:r>
-        <w:rPr>
-          <w:rFonts w:ascii="Times New Roman" w:eastAsia="ＭＳ 明朝" w:hAnsi="Times New Roman"/>
-        </w:rPr>
-        <w:t xml:space="preserve">2.1 </w:t>
-      </w:r>
-      <w:r>
-        <w:rPr>
-          <w:rFonts w:ascii="Times New Roman" w:eastAsia="ＭＳ 明朝" w:hAnsi="Times New Roman" w:hint="eastAsia"/>
-        </w:rPr>
-        <w:t>〇〇の研究</w:t>
-      </w:r>
-    </w:p>
-    <w:p>
-      <w:pPr>
-        <w:pStyle w:val="a3"/>
-        <w:ind w:left="970"/>
-        <w:jc w:val="both"/>
-        <w:rPr>
-          <w:rFonts w:ascii="Times New Roman" w:eastAsia="ＭＳ 明朝" w:hAnsi="Times New Roman"/>
-        </w:rPr>
-      </w:pPr>
-      <w:r>
-        <w:rPr>
-          <w:rFonts w:ascii="Times New Roman" w:eastAsia="ＭＳ 明朝" w:hAnsi="Times New Roman" w:hint="eastAsia"/>
-        </w:rPr>
-        <w:t xml:space="preserve">2.2 </w:t>
-      </w:r>
-      <w:r>
-        <w:rPr>
-          <w:rFonts w:ascii="Times New Roman" w:eastAsia="ＭＳ 明朝" w:hAnsi="Times New Roman" w:hint="eastAsia"/>
-        </w:rPr>
-        <w:t>〇〇の研究</w:t>
+        <w:t>実験</w:t>
       </w:r>
     </w:p>
     <w:p>
@@ -140,56 +68,6 @@
         <w:rPr>
           <w:rFonts w:ascii="Times New Roman" w:eastAsia="ＭＳ 明朝" w:hAnsi="Times New Roman" w:hint="eastAsia"/>
         </w:rPr>
-        <w:t>掃除ロボット</w:t>
-      </w:r>
-      <w:r>
-        <w:rPr>
-          <w:rFonts w:ascii="Times New Roman" w:eastAsia="ＭＳ 明朝" w:hAnsi="Times New Roman" w:hint="eastAsia"/>
-        </w:rPr>
-        <w:t>Happy Burger</w:t>
-      </w:r>
-      <w:r>
-        <w:rPr>
-          <w:rFonts w:ascii="Times New Roman" w:eastAsia="ＭＳ 明朝" w:hAnsi="Times New Roman" w:hint="eastAsia"/>
-        </w:rPr>
-        <w:t xml:space="preserve">　の開発</w:t>
-      </w:r>
-    </w:p>
-    <w:p>
-      <w:pPr>
-        <w:pStyle w:val="a3"/>
-        <w:numPr>
-          <w:ilvl w:val="0"/>
-          <w:numId w:val="1"/>
-        </w:numPr>
-        <w:jc w:val="both"/>
-        <w:rPr>
-          <w:rFonts w:ascii="Times New Roman" w:eastAsia="ＭＳ 明朝" w:hAnsi="Times New Roman"/>
-        </w:rPr>
-      </w:pPr>
-      <w:r>
-        <w:rPr>
-          <w:rFonts w:ascii="Times New Roman" w:eastAsia="ＭＳ 明朝" w:hAnsi="Times New Roman" w:hint="eastAsia"/>
-        </w:rPr>
-        <w:t>実験</w:t>
-      </w:r>
-    </w:p>
-    <w:p>
-      <w:pPr>
-        <w:pStyle w:val="a3"/>
-        <w:numPr>
-          <w:ilvl w:val="0"/>
-          <w:numId w:val="1"/>
-        </w:numPr>
-        <w:jc w:val="both"/>
-        <w:rPr>
-          <w:rFonts w:ascii="Times New Roman" w:eastAsia="ＭＳ 明朝" w:hAnsi="Times New Roman"/>
-        </w:rPr>
-      </w:pPr>
-      <w:r>
-        <w:rPr>
-          <w:rFonts w:ascii="Times New Roman" w:eastAsia="ＭＳ 明朝" w:hAnsi="Times New Roman" w:hint="eastAsia"/>
-        </w:rPr>
         <w:t>おわりに</w:t>
       </w:r>
     </w:p>
@@ -477,7 +355,7 @@
         <w:ind w:firstLineChars="100" w:firstLine="220"/>
         <w:jc w:val="both"/>
         <w:rPr>
-          <w:rFonts w:ascii="Times New Roman" w:eastAsia="ＭＳ 明朝" w:hAnsi="Times New Roman" w:hint="eastAsia"/>
+          <w:rFonts w:ascii="Times New Roman" w:eastAsia="ＭＳ 明朝" w:hAnsi="Times New Roman"/>
           <w:color w:val="000000" w:themeColor="text1"/>
           <w:szCs w:val="20"/>
         </w:rPr>
@@ -945,7 +823,7 @@
         <w:snapToGrid w:val="0"/>
         <w:jc w:val="both"/>
         <w:rPr>
-          <w:rFonts w:ascii="Times New Roman" w:eastAsia="ＭＳ 明朝" w:hAnsi="Times New Roman" w:hint="eastAsia"/>
+          <w:rFonts w:ascii="Times New Roman" w:eastAsia="ＭＳ 明朝" w:hAnsi="Times New Roman"/>
           <w:b/>
           <w:color w:val="000000" w:themeColor="text1"/>
           <w:sz w:val="20"/>
@@ -1009,7 +887,15 @@
           <w:color w:val="000000" w:themeColor="text1"/>
           <w:szCs w:val="20"/>
         </w:rPr>
-        <w:t>乾式清掃、湿式清掃の両方を行うロボットを開発した</w:t>
+        <w:t>乾式掃除、湿式掃除</w:t>
+      </w:r>
+      <w:r>
+        <w:rPr>
+          <w:rFonts w:ascii="Times New Roman" w:eastAsia="ＭＳ 明朝" w:hAnsi="Times New Roman" w:hint="eastAsia"/>
+          <w:color w:val="000000" w:themeColor="text1"/>
+          <w:szCs w:val="20"/>
+        </w:rPr>
+        <w:t>の両方を行うロボットを開発した</w:t>
       </w:r>
       <w:r>
         <w:rPr>
@@ -1025,7 +911,15 @@
           <w:color w:val="000000" w:themeColor="text1"/>
           <w:szCs w:val="20"/>
         </w:rPr>
-        <w:t>。トイレットペーパーや砂などの落ちているものは乾式清掃で除去し、こびりついた汚れは</w:t>
+        <w:t>。トイレットペーパーや砂などの落ちているものは乾式掃除</w:t>
+      </w:r>
+      <w:r>
+        <w:rPr>
+          <w:rFonts w:ascii="Times New Roman" w:eastAsia="ＭＳ 明朝" w:hAnsi="Times New Roman" w:hint="eastAsia"/>
+          <w:color w:val="000000" w:themeColor="text1"/>
+          <w:szCs w:val="20"/>
+        </w:rPr>
+        <w:t>で除去し、こびりついた汚れは</w:t>
       </w:r>
       <w:r>
         <w:rPr>
@@ -1041,7 +935,15 @@
           <w:color w:val="000000" w:themeColor="text1"/>
           <w:szCs w:val="20"/>
         </w:rPr>
-        <w:t>式清掃で除去を</w:t>
+        <w:t>式掃除</w:t>
+      </w:r>
+      <w:r>
+        <w:rPr>
+          <w:rFonts w:ascii="Times New Roman" w:eastAsia="ＭＳ 明朝" w:hAnsi="Times New Roman" w:hint="eastAsia"/>
+          <w:color w:val="000000" w:themeColor="text1"/>
+          <w:szCs w:val="20"/>
+        </w:rPr>
+        <w:t>で除去を</w:t>
       </w:r>
       <w:r>
         <w:rPr>
@@ -1073,10 +975,145 @@
           <w:color w:val="000000" w:themeColor="text1"/>
           <w:szCs w:val="20"/>
         </w:rPr>
-        <w:t>開発されたロボットは室式清掃のためのモップの展開機能を持ち、</w:t>
-      </w:r>
-      <w:bookmarkStart w:id="0" w:name="_GoBack"/>
-      <w:bookmarkEnd w:id="0"/>
+        <w:t>パーキングエリアのトイレ掃除</w:t>
+      </w:r>
+      <w:r>
+        <w:rPr>
+          <w:rFonts w:ascii="Times New Roman" w:eastAsia="ＭＳ 明朝" w:hAnsi="Times New Roman" w:hint="eastAsia"/>
+          <w:color w:val="000000" w:themeColor="text1"/>
+          <w:szCs w:val="20"/>
+        </w:rPr>
+        <w:t>を行うことを目標に設計された。</w:t>
+      </w:r>
+      <w:r>
+        <w:rPr>
+          <w:rFonts w:ascii="Times New Roman" w:eastAsia="ＭＳ 明朝" w:hAnsi="Times New Roman" w:hint="eastAsia"/>
+          <w:color w:val="000000" w:themeColor="text1"/>
+          <w:szCs w:val="20"/>
+        </w:rPr>
+        <w:t>ロボット底面に取り付けられた乾式、湿式のための掃除道具を使い</w:t>
+      </w:r>
+      <w:r>
+        <w:rPr>
+          <w:rFonts w:ascii="Times New Roman" w:eastAsia="ＭＳ 明朝" w:hAnsi="Times New Roman" w:hint="eastAsia"/>
+          <w:color w:val="000000" w:themeColor="text1"/>
+          <w:szCs w:val="20"/>
+        </w:rPr>
+        <w:t>ながら</w:t>
+      </w:r>
+      <w:r>
+        <w:rPr>
+          <w:rFonts w:ascii="Times New Roman" w:eastAsia="ＭＳ 明朝" w:hAnsi="Times New Roman" w:hint="eastAsia"/>
+          <w:color w:val="000000" w:themeColor="text1"/>
+          <w:szCs w:val="20"/>
+        </w:rPr>
+        <w:t>磁気テープを使用した</w:t>
+      </w:r>
+      <w:r>
+        <w:rPr>
+          <w:rFonts w:ascii="Times New Roman" w:eastAsia="ＭＳ 明朝" w:hAnsi="Times New Roman" w:hint="eastAsia"/>
+          <w:color w:val="000000" w:themeColor="text1"/>
+          <w:szCs w:val="20"/>
+        </w:rPr>
+        <w:t>自律移動を</w:t>
+      </w:r>
+      <w:r>
+        <w:rPr>
+          <w:rFonts w:ascii="Times New Roman" w:eastAsia="ＭＳ 明朝" w:hAnsi="Times New Roman" w:hint="eastAsia"/>
+          <w:color w:val="000000" w:themeColor="text1"/>
+          <w:szCs w:val="20"/>
+        </w:rPr>
+        <w:t>行</w:t>
+      </w:r>
+      <w:r>
+        <w:rPr>
+          <w:rFonts w:ascii="Times New Roman" w:eastAsia="ＭＳ 明朝" w:hAnsi="Times New Roman" w:hint="eastAsia"/>
+          <w:color w:val="000000" w:themeColor="text1"/>
+          <w:szCs w:val="20"/>
+        </w:rPr>
+        <w:lastRenderedPageBreak/>
+        <w:t>い、</w:t>
+      </w:r>
+      <w:r>
+        <w:rPr>
+          <w:rFonts w:ascii="Times New Roman" w:eastAsia="ＭＳ 明朝" w:hAnsi="Times New Roman" w:hint="eastAsia"/>
+          <w:color w:val="000000" w:themeColor="text1"/>
+          <w:szCs w:val="20"/>
+        </w:rPr>
+        <w:t>トイレ部屋床面の</w:t>
+      </w:r>
+      <w:r>
+        <w:rPr>
+          <w:rFonts w:ascii="Times New Roman" w:eastAsia="ＭＳ 明朝" w:hAnsi="Times New Roman" w:hint="eastAsia"/>
+          <w:color w:val="000000" w:themeColor="text1"/>
+          <w:szCs w:val="20"/>
+        </w:rPr>
+        <w:t>掃除を行う。</w:t>
+      </w:r>
+      <w:r>
+        <w:rPr>
+          <w:rFonts w:ascii="Times New Roman" w:eastAsia="ＭＳ 明朝" w:hAnsi="Times New Roman" w:hint="eastAsia"/>
+          <w:color w:val="000000" w:themeColor="text1"/>
+          <w:szCs w:val="20"/>
+        </w:rPr>
+        <w:t>大きさは</w:t>
+      </w:r>
+      <w:r>
+        <w:rPr>
+          <w:rFonts w:ascii="Times New Roman" w:eastAsia="ＭＳ 明朝" w:hAnsi="Times New Roman" w:hint="eastAsia"/>
+          <w:color w:val="000000" w:themeColor="text1"/>
+          <w:szCs w:val="20"/>
+        </w:rPr>
+        <w:t>500mmX450mmX800mm</w:t>
+      </w:r>
+      <w:r>
+        <w:rPr>
+          <w:rFonts w:ascii="Times New Roman" w:eastAsia="ＭＳ 明朝" w:hAnsi="Times New Roman" w:hint="eastAsia"/>
+          <w:color w:val="000000" w:themeColor="text1"/>
+          <w:szCs w:val="20"/>
+        </w:rPr>
+        <w:t>である。</w:t>
+      </w:r>
+      <w:r>
+        <w:rPr>
+          <w:rFonts w:ascii="Times New Roman" w:eastAsia="ＭＳ 明朝" w:hAnsi="Times New Roman" w:hint="eastAsia"/>
+          <w:color w:val="000000" w:themeColor="text1"/>
+          <w:szCs w:val="20"/>
+        </w:rPr>
+        <w:t>評価実験は</w:t>
+      </w:r>
+      <w:r>
+        <w:rPr>
+          <w:rFonts w:ascii="Times New Roman" w:eastAsia="ＭＳ 明朝" w:hAnsi="Times New Roman" w:hint="eastAsia"/>
+          <w:color w:val="000000" w:themeColor="text1"/>
+          <w:szCs w:val="20"/>
+        </w:rPr>
+        <w:t>実際に使われ</w:t>
+      </w:r>
+      <w:r>
+        <w:rPr>
+          <w:rFonts w:ascii="Times New Roman" w:eastAsia="ＭＳ 明朝" w:hAnsi="Times New Roman" w:hint="eastAsia"/>
+          <w:color w:val="000000" w:themeColor="text1"/>
+          <w:szCs w:val="20"/>
+        </w:rPr>
+        <w:t>ている</w:t>
+      </w:r>
+      <w:r>
+        <w:rPr>
+          <w:rFonts w:ascii="Times New Roman" w:eastAsia="ＭＳ 明朝" w:hAnsi="Times New Roman" w:hint="eastAsia"/>
+          <w:color w:val="000000" w:themeColor="text1"/>
+          <w:szCs w:val="20"/>
+        </w:rPr>
+        <w:t>掛川実験センターの</w:t>
+      </w:r>
+      <w:r>
+        <w:rPr>
+          <w:rFonts w:ascii="Times New Roman" w:eastAsia="ＭＳ 明朝" w:hAnsi="Times New Roman" w:hint="eastAsia"/>
+          <w:color w:val="000000" w:themeColor="text1"/>
+          <w:szCs w:val="20"/>
+        </w:rPr>
+        <w:t>トイレで行われた。</w:t>
+      </w:r>
     </w:p>
     <w:p>
       <w:pPr>
@@ -1096,8 +1133,907 @@
           <w:color w:val="000000" w:themeColor="text1"/>
           <w:szCs w:val="20"/>
         </w:rPr>
+        <w:t>乾式掃除にはバキュームを用いられている。湿式清掃のことを考慮し、耐水性のごみ回収パックを使用する。</w:t>
+      </w:r>
+    </w:p>
+    <w:p>
+      <w:pPr>
+        <w:adjustRightInd w:val="0"/>
+        <w:snapToGrid w:val="0"/>
+        <w:ind w:firstLineChars="100" w:firstLine="220"/>
+        <w:jc w:val="both"/>
+        <w:rPr>
+          <w:rFonts w:ascii="Times New Roman" w:eastAsia="ＭＳ 明朝" w:hAnsi="Times New Roman" w:hint="eastAsia"/>
+          <w:color w:val="000000" w:themeColor="text1"/>
+          <w:szCs w:val="20"/>
+        </w:rPr>
+      </w:pPr>
+      <w:r>
+        <w:rPr>
+          <w:rFonts w:ascii="Times New Roman" w:eastAsia="ＭＳ 明朝" w:hAnsi="Times New Roman" w:hint="eastAsia"/>
+          <w:color w:val="000000" w:themeColor="text1"/>
+          <w:szCs w:val="20"/>
+        </w:rPr>
+        <w:t>湿式掃除は</w:t>
+      </w:r>
+      <w:r>
+        <w:rPr>
+          <w:rFonts w:ascii="Times New Roman" w:eastAsia="ＭＳ 明朝" w:hAnsi="Times New Roman" w:hint="eastAsia"/>
+          <w:color w:val="000000" w:themeColor="text1"/>
+          <w:szCs w:val="20"/>
+        </w:rPr>
+        <w:t>モップとサイドパッド</w:t>
+      </w:r>
+      <w:r>
+        <w:rPr>
+          <w:rFonts w:ascii="Times New Roman" w:eastAsia="ＭＳ 明朝" w:hAnsi="Times New Roman" w:hint="eastAsia"/>
+          <w:color w:val="000000" w:themeColor="text1"/>
+          <w:szCs w:val="20"/>
+        </w:rPr>
+        <w:t>で行われる。</w:t>
+      </w:r>
+      <w:r>
+        <w:rPr>
+          <w:rFonts w:ascii="Times New Roman" w:eastAsia="ＭＳ 明朝" w:hAnsi="Times New Roman" w:hint="eastAsia"/>
+          <w:color w:val="000000" w:themeColor="text1"/>
+          <w:szCs w:val="20"/>
+        </w:rPr>
+        <w:t>どちらもマイクロファイバ製で、</w:t>
+      </w:r>
+      <w:r>
+        <w:rPr>
+          <w:rFonts w:ascii="Times New Roman" w:eastAsia="ＭＳ 明朝" w:hAnsi="Times New Roman" w:hint="eastAsia"/>
+          <w:color w:val="000000" w:themeColor="text1"/>
+          <w:szCs w:val="20"/>
+        </w:rPr>
+        <w:t>ロボット底面に取り付けられており、掃除の際はアルコールが自動供給され</w:t>
+      </w:r>
+      <w:r>
+        <w:rPr>
+          <w:rFonts w:ascii="Times New Roman" w:eastAsia="ＭＳ 明朝" w:hAnsi="Times New Roman" w:hint="eastAsia"/>
+          <w:color w:val="000000" w:themeColor="text1"/>
+          <w:szCs w:val="20"/>
+        </w:rPr>
+        <w:t>て湿った状態を保つ</w:t>
+      </w:r>
+      <w:r>
+        <w:rPr>
+          <w:rFonts w:ascii="Times New Roman" w:eastAsia="ＭＳ 明朝" w:hAnsi="Times New Roman" w:hint="eastAsia"/>
+          <w:color w:val="000000" w:themeColor="text1"/>
+          <w:szCs w:val="20"/>
+        </w:rPr>
+        <w:t>。また、</w:t>
+      </w:r>
+      <w:r>
+        <w:rPr>
+          <w:rFonts w:ascii="Times New Roman" w:eastAsia="ＭＳ 明朝" w:hAnsi="Times New Roman" w:hint="eastAsia"/>
+          <w:color w:val="000000" w:themeColor="text1"/>
+          <w:szCs w:val="20"/>
+        </w:rPr>
+        <w:t>パッド</w:t>
+      </w:r>
+      <w:r>
+        <w:rPr>
+          <w:rFonts w:ascii="Times New Roman" w:eastAsia="ＭＳ 明朝" w:hAnsi="Times New Roman" w:hint="eastAsia"/>
+          <w:color w:val="000000" w:themeColor="text1"/>
+          <w:szCs w:val="20"/>
+        </w:rPr>
+        <w:t>は</w:t>
+      </w:r>
+      <w:r>
+        <w:rPr>
+          <w:rFonts w:ascii="Times New Roman" w:eastAsia="ＭＳ 明朝" w:hAnsi="Times New Roman" w:hint="eastAsia"/>
+          <w:color w:val="000000" w:themeColor="text1"/>
+          <w:szCs w:val="20"/>
+        </w:rPr>
+        <w:t>移動時に</w:t>
+      </w:r>
+      <w:r>
+        <w:rPr>
+          <w:rFonts w:ascii="Times New Roman" w:eastAsia="ＭＳ 明朝" w:hAnsi="Times New Roman" w:hint="eastAsia"/>
+          <w:color w:val="000000" w:themeColor="text1"/>
+          <w:szCs w:val="20"/>
+        </w:rPr>
+        <w:t>ロボット内側に収納され、地面</w:t>
+      </w:r>
+      <w:r>
+        <w:rPr>
+          <w:rFonts w:ascii="Times New Roman" w:eastAsia="ＭＳ 明朝" w:hAnsi="Times New Roman" w:hint="eastAsia"/>
+          <w:color w:val="000000" w:themeColor="text1"/>
+          <w:szCs w:val="20"/>
+        </w:rPr>
+        <w:t>から浮いた位置を保つ。これには</w:t>
+      </w:r>
+      <w:r>
+        <w:rPr>
+          <w:rFonts w:ascii="Times New Roman" w:eastAsia="ＭＳ 明朝" w:hAnsi="Times New Roman" w:hint="eastAsia"/>
+          <w:color w:val="000000" w:themeColor="text1"/>
+          <w:szCs w:val="20"/>
+        </w:rPr>
+        <w:t>2</w:t>
+      </w:r>
+      <w:r>
+        <w:rPr>
+          <w:rFonts w:ascii="Times New Roman" w:eastAsia="ＭＳ 明朝" w:hAnsi="Times New Roman" w:hint="eastAsia"/>
+          <w:color w:val="000000" w:themeColor="text1"/>
+          <w:szCs w:val="20"/>
+        </w:rPr>
+        <w:t>つの理由がある。</w:t>
+      </w:r>
+      <w:r>
+        <w:rPr>
+          <w:rFonts w:ascii="Times New Roman" w:eastAsia="ＭＳ 明朝" w:hAnsi="Times New Roman" w:hint="eastAsia"/>
+          <w:color w:val="000000" w:themeColor="text1"/>
+          <w:szCs w:val="20"/>
+        </w:rPr>
+        <w:t>1</w:t>
+      </w:r>
+      <w:r>
+        <w:rPr>
+          <w:rFonts w:ascii="Times New Roman" w:eastAsia="ＭＳ 明朝" w:hAnsi="Times New Roman" w:hint="eastAsia"/>
+          <w:color w:val="000000" w:themeColor="text1"/>
+          <w:szCs w:val="20"/>
+        </w:rPr>
+        <w:t>つが衛生を保つためであり、もう</w:t>
+      </w:r>
+      <w:r>
+        <w:rPr>
+          <w:rFonts w:ascii="Times New Roman" w:eastAsia="ＭＳ 明朝" w:hAnsi="Times New Roman" w:hint="eastAsia"/>
+          <w:color w:val="000000" w:themeColor="text1"/>
+          <w:szCs w:val="20"/>
+        </w:rPr>
+        <w:t>1</w:t>
+      </w:r>
+      <w:r>
+        <w:rPr>
+          <w:rFonts w:ascii="Times New Roman" w:eastAsia="ＭＳ 明朝" w:hAnsi="Times New Roman" w:hint="eastAsia"/>
+          <w:color w:val="000000" w:themeColor="text1"/>
+          <w:szCs w:val="20"/>
+        </w:rPr>
+        <w:t>つがパッドを傷つけないためである。</w:t>
+      </w:r>
+    </w:p>
+    <w:p>
+      <w:pPr>
+        <w:adjustRightInd w:val="0"/>
+        <w:snapToGrid w:val="0"/>
+        <w:ind w:firstLineChars="100" w:firstLine="220"/>
+        <w:jc w:val="both"/>
+        <w:rPr>
+          <w:rFonts w:ascii="Times New Roman" w:eastAsia="ＭＳ 明朝" w:hAnsi="Times New Roman"/>
+          <w:color w:val="000000" w:themeColor="text1"/>
+          <w:szCs w:val="20"/>
+        </w:rPr>
+      </w:pPr>
+      <w:r>
+        <w:rPr>
+          <w:rFonts w:ascii="Times New Roman" w:eastAsia="ＭＳ 明朝" w:hAnsi="Times New Roman" w:hint="eastAsia"/>
+          <w:color w:val="000000" w:themeColor="text1"/>
+          <w:szCs w:val="20"/>
+        </w:rPr>
+        <w:t>青山らが開発したロボットは</w:t>
+      </w:r>
+      <w:r>
+        <w:rPr>
+          <w:rFonts w:ascii="Times New Roman" w:eastAsia="ＭＳ 明朝" w:hAnsi="Times New Roman" w:hint="eastAsia"/>
+          <w:color w:val="000000" w:themeColor="text1"/>
+          <w:szCs w:val="20"/>
+        </w:rPr>
+        <w:t>2</w:t>
+      </w:r>
+      <w:r>
+        <w:rPr>
+          <w:rFonts w:ascii="Times New Roman" w:eastAsia="ＭＳ 明朝" w:hAnsi="Times New Roman" w:hint="eastAsia"/>
+          <w:color w:val="000000" w:themeColor="text1"/>
+          <w:szCs w:val="20"/>
+        </w:rPr>
+        <w:t>種類の掃除装置を取り付けることで</w:t>
+      </w:r>
+      <w:r>
+        <w:rPr>
+          <w:rFonts w:ascii="Times New Roman" w:eastAsia="ＭＳ 明朝" w:hAnsi="Times New Roman" w:hint="eastAsia"/>
+          <w:color w:val="000000" w:themeColor="text1"/>
+          <w:szCs w:val="20"/>
+        </w:rPr>
+        <w:t>2</w:t>
+      </w:r>
+      <w:r>
+        <w:rPr>
+          <w:rFonts w:ascii="Times New Roman" w:eastAsia="ＭＳ 明朝" w:hAnsi="Times New Roman" w:hint="eastAsia"/>
+          <w:color w:val="000000" w:themeColor="text1"/>
+          <w:szCs w:val="20"/>
+        </w:rPr>
+        <w:t>種類の</w:t>
+      </w:r>
+      <w:r>
+        <w:rPr>
+          <w:rFonts w:ascii="Times New Roman" w:eastAsia="ＭＳ 明朝" w:hAnsi="Times New Roman" w:hint="eastAsia"/>
+          <w:color w:val="000000" w:themeColor="text1"/>
+          <w:szCs w:val="20"/>
+        </w:rPr>
+        <w:t>掃除</w:t>
+      </w:r>
+      <w:r>
+        <w:rPr>
+          <w:rFonts w:ascii="Times New Roman" w:eastAsia="ＭＳ 明朝" w:hAnsi="Times New Roman" w:hint="eastAsia"/>
+          <w:color w:val="000000" w:themeColor="text1"/>
+          <w:szCs w:val="20"/>
+        </w:rPr>
+        <w:t>ができる</w:t>
+      </w:r>
+      <w:r>
+        <w:rPr>
+          <w:rFonts w:ascii="Times New Roman" w:eastAsia="ＭＳ 明朝" w:hAnsi="Times New Roman" w:hint="eastAsia"/>
+          <w:color w:val="000000" w:themeColor="text1"/>
+          <w:szCs w:val="20"/>
+        </w:rPr>
+        <w:t>[5]</w:t>
+      </w:r>
+      <w:r>
+        <w:rPr>
+          <w:rFonts w:ascii="Times New Roman" w:eastAsia="ＭＳ 明朝" w:hAnsi="Times New Roman" w:hint="eastAsia"/>
+          <w:color w:val="000000" w:themeColor="text1"/>
+          <w:szCs w:val="20"/>
+        </w:rPr>
+        <w:t>。</w:t>
+      </w:r>
+      <w:r>
+        <w:rPr>
+          <w:rFonts w:ascii="Times New Roman" w:eastAsia="ＭＳ 明朝" w:hAnsi="Times New Roman" w:hint="eastAsia"/>
+          <w:color w:val="000000" w:themeColor="text1"/>
+          <w:szCs w:val="20"/>
+        </w:rPr>
+        <w:t>1</w:t>
+      </w:r>
+      <w:r>
+        <w:rPr>
+          <w:rFonts w:ascii="Times New Roman" w:eastAsia="ＭＳ 明朝" w:hAnsi="Times New Roman" w:hint="eastAsia"/>
+          <w:color w:val="000000" w:themeColor="text1"/>
+          <w:szCs w:val="20"/>
+        </w:rPr>
+        <w:t>つはスクラバ式でもう</w:t>
+      </w:r>
+      <w:r>
+        <w:rPr>
+          <w:rFonts w:ascii="Times New Roman" w:eastAsia="ＭＳ 明朝" w:hAnsi="Times New Roman" w:hint="eastAsia"/>
+          <w:color w:val="000000" w:themeColor="text1"/>
+          <w:szCs w:val="20"/>
+        </w:rPr>
+        <w:t>1</w:t>
+      </w:r>
+      <w:r>
+        <w:rPr>
+          <w:rFonts w:ascii="Times New Roman" w:eastAsia="ＭＳ 明朝" w:hAnsi="Times New Roman" w:hint="eastAsia"/>
+          <w:color w:val="000000" w:themeColor="text1"/>
+          <w:szCs w:val="20"/>
+        </w:rPr>
+        <w:t>つはスイーパ</w:t>
+      </w:r>
+      <w:r>
+        <w:rPr>
+          <w:rFonts w:ascii="Times New Roman" w:eastAsia="ＭＳ 明朝" w:hAnsi="Times New Roman" w:hint="eastAsia"/>
+          <w:color w:val="000000" w:themeColor="text1"/>
+          <w:szCs w:val="20"/>
+        </w:rPr>
+        <w:t>式である。</w:t>
+      </w:r>
+      <w:r>
+        <w:rPr>
+          <w:rFonts w:ascii="Times New Roman" w:eastAsia="ＭＳ 明朝" w:hAnsi="Times New Roman" w:hint="eastAsia"/>
+          <w:color w:val="000000" w:themeColor="text1"/>
+          <w:szCs w:val="20"/>
+        </w:rPr>
+        <w:t>ロボットは</w:t>
+      </w:r>
+      <w:r>
+        <w:rPr>
+          <w:rFonts w:ascii="Times New Roman" w:eastAsia="ＭＳ 明朝" w:hAnsi="Times New Roman" w:hint="eastAsia"/>
+          <w:color w:val="000000" w:themeColor="text1"/>
+          <w:szCs w:val="20"/>
+        </w:rPr>
+        <w:t>生産性、</w:t>
+      </w:r>
+      <w:r>
+        <w:rPr>
+          <w:rFonts w:ascii="Times New Roman" w:eastAsia="ＭＳ 明朝" w:hAnsi="Times New Roman" w:hint="eastAsia"/>
+          <w:color w:val="000000" w:themeColor="text1"/>
+          <w:szCs w:val="20"/>
+        </w:rPr>
+        <w:t>保全性についても考慮されて設計された。光ファイバジャイロを使用した自律移動を行い、床面の掃除を行う。</w:t>
+      </w:r>
+      <w:r>
+        <w:rPr>
+          <w:rFonts w:ascii="Times New Roman" w:eastAsia="ＭＳ 明朝" w:hAnsi="Times New Roman" w:hint="eastAsia"/>
+          <w:color w:val="000000" w:themeColor="text1"/>
+          <w:szCs w:val="20"/>
+        </w:rPr>
+        <w:t>ジャイロセンサが時間経過でどの程度誤差を蓄積するかについて評価が行われたが、清掃能力の評価は行われなかった。</w:t>
+      </w:r>
+    </w:p>
+    <w:p>
+      <w:pPr>
+        <w:adjustRightInd w:val="0"/>
+        <w:snapToGrid w:val="0"/>
+        <w:ind w:firstLineChars="100" w:firstLine="220"/>
+        <w:jc w:val="both"/>
+        <w:rPr>
+          <w:rFonts w:ascii="Times New Roman" w:eastAsia="ＭＳ 明朝" w:hAnsi="Times New Roman"/>
+          <w:color w:val="000000" w:themeColor="text1"/>
+          <w:szCs w:val="20"/>
+        </w:rPr>
+      </w:pPr>
+      <w:r>
+        <w:rPr>
+          <w:rFonts w:ascii="Times New Roman" w:eastAsia="ＭＳ 明朝" w:hAnsi="Times New Roman" w:hint="eastAsia"/>
+          <w:color w:val="000000" w:themeColor="text1"/>
+          <w:szCs w:val="20"/>
+        </w:rPr>
+        <w:t>スクラバ式掃除は洗浄液を散布し、ブラシで床を洗浄する湿式掃除である。</w:t>
+      </w:r>
+      <w:r>
+        <w:rPr>
+          <w:rFonts w:ascii="Times New Roman" w:eastAsia="ＭＳ 明朝" w:hAnsi="Times New Roman" w:hint="eastAsia"/>
+          <w:color w:val="000000" w:themeColor="text1"/>
+          <w:szCs w:val="20"/>
+        </w:rPr>
+        <w:t>スクィージが設けられ、ロボットの旋回にも対応するため、円弧状である。ロボット内のタンクから洗浄液が供給され、回収された汚水は洗浄液と弁で仕切られ、同じタンクに戻される。</w:t>
+      </w:r>
+    </w:p>
+    <w:p>
+      <w:pPr>
+        <w:adjustRightInd w:val="0"/>
+        <w:snapToGrid w:val="0"/>
+        <w:ind w:firstLineChars="100" w:firstLine="220"/>
+        <w:jc w:val="both"/>
+        <w:rPr>
+          <w:rFonts w:ascii="Times New Roman" w:eastAsia="ＭＳ 明朝" w:hAnsi="Times New Roman" w:hint="eastAsia"/>
+          <w:color w:val="000000" w:themeColor="text1"/>
+          <w:szCs w:val="20"/>
+        </w:rPr>
+      </w:pPr>
+      <w:r>
+        <w:rPr>
+          <w:rFonts w:ascii="Times New Roman" w:eastAsia="ＭＳ 明朝" w:hAnsi="Times New Roman" w:hint="eastAsia"/>
+          <w:color w:val="000000" w:themeColor="text1"/>
+          <w:szCs w:val="20"/>
+        </w:rPr>
+        <w:t>スイーパ</w:t>
+      </w:r>
+      <w:r>
+        <w:rPr>
+          <w:rFonts w:ascii="Times New Roman" w:eastAsia="ＭＳ 明朝" w:hAnsi="Times New Roman" w:hint="eastAsia"/>
+          <w:color w:val="000000" w:themeColor="text1"/>
+          <w:szCs w:val="20"/>
+        </w:rPr>
+        <w:t>式掃除装置はごみを吸引して除去する、乾式掃除である。</w:t>
+      </w:r>
+      <w:r>
+        <w:rPr>
+          <w:rFonts w:ascii="Times New Roman" w:eastAsia="ＭＳ 明朝" w:hAnsi="Times New Roman" w:hint="eastAsia"/>
+          <w:color w:val="000000" w:themeColor="text1"/>
+          <w:szCs w:val="20"/>
+        </w:rPr>
+        <w:t>ロボット床面にブラシとごみ吸引部が設けられている。手持ちの掃除機の使用もできるよう、ゴミ回収タンクには仕切弁が設けられている。</w:t>
+      </w:r>
+    </w:p>
+    <w:p>
+      <w:pPr>
+        <w:adjustRightInd w:val="0"/>
+        <w:snapToGrid w:val="0"/>
+        <w:ind w:firstLineChars="100" w:firstLine="220"/>
+        <w:jc w:val="both"/>
+        <w:rPr>
+          <w:rFonts w:ascii="Times New Roman" w:eastAsia="ＭＳ 明朝" w:hAnsi="Times New Roman" w:hint="eastAsia"/>
+          <w:color w:val="000000" w:themeColor="text1"/>
+          <w:szCs w:val="20"/>
+        </w:rPr>
+      </w:pPr>
+      <w:r>
+        <w:rPr>
+          <w:rFonts w:ascii="Times New Roman" w:eastAsia="ＭＳ 明朝" w:hAnsi="Times New Roman" w:hint="eastAsia"/>
+          <w:color w:val="000000" w:themeColor="text1"/>
+          <w:szCs w:val="20"/>
+        </w:rPr>
+        <w:t>掃除</w:t>
+      </w:r>
+      <w:r>
+        <w:rPr>
+          <w:rFonts w:ascii="Times New Roman" w:eastAsia="ＭＳ 明朝" w:hAnsi="Times New Roman" w:hint="eastAsia"/>
+          <w:color w:val="000000" w:themeColor="text1"/>
+          <w:szCs w:val="20"/>
+        </w:rPr>
+        <w:t>環境をロボットに与える手段</w:t>
+      </w:r>
+      <w:r>
+        <w:rPr>
+          <w:rFonts w:ascii="Times New Roman" w:eastAsia="ＭＳ 明朝" w:hAnsi="Times New Roman" w:hint="eastAsia"/>
+          <w:color w:val="000000" w:themeColor="text1"/>
+          <w:szCs w:val="20"/>
+        </w:rPr>
+        <w:t>に地図は用いられず、教示時のロボットの位置を一つの頂点とする矩形を与える方法を取った。ロボットはその矩形を格子状に切り、通っていない升を優先して通るよう走行計画を行い、ジャイロセンサを用いて走行する。</w:t>
+      </w:r>
+    </w:p>
+    <w:p>
+      <w:pPr>
+        <w:adjustRightInd w:val="0"/>
+        <w:snapToGrid w:val="0"/>
+        <w:ind w:firstLineChars="100" w:firstLine="220"/>
+        <w:jc w:val="both"/>
+        <w:rPr>
+          <w:rFonts w:ascii="Times New Roman" w:eastAsia="ＭＳ 明朝" w:hAnsi="Times New Roman"/>
+          <w:color w:val="000000" w:themeColor="text1"/>
+          <w:szCs w:val="20"/>
+        </w:rPr>
+      </w:pPr>
+      <w:r>
+        <w:rPr>
+          <w:rFonts w:ascii="Times New Roman" w:eastAsia="ＭＳ 明朝" w:hAnsi="Times New Roman" w:hint="eastAsia"/>
+          <w:color w:val="000000" w:themeColor="text1"/>
+          <w:szCs w:val="20"/>
+        </w:rPr>
+        <w:t>M</w:t>
+      </w:r>
+      <w:r>
+        <w:rPr>
+          <w:rFonts w:ascii="Times New Roman" w:eastAsia="ＭＳ 明朝" w:hAnsi="Times New Roman"/>
+          <w:color w:val="000000" w:themeColor="text1"/>
+          <w:szCs w:val="20"/>
+        </w:rPr>
+        <w:t>iyake</w:t>
+      </w:r>
+      <w:r>
+        <w:rPr>
+          <w:rFonts w:ascii="Times New Roman" w:eastAsia="ＭＳ 明朝" w:hAnsi="Times New Roman" w:hint="eastAsia"/>
+          <w:color w:val="000000" w:themeColor="text1"/>
+          <w:szCs w:val="20"/>
+        </w:rPr>
+        <w:t>らは</w:t>
+      </w:r>
+      <w:r>
+        <w:rPr>
+          <w:rFonts w:ascii="Times New Roman" w:eastAsia="ＭＳ 明朝" w:hAnsi="Times New Roman" w:hint="eastAsia"/>
+          <w:color w:val="000000" w:themeColor="text1"/>
+          <w:szCs w:val="20"/>
+        </w:rPr>
+        <w:t>窓ガラス</w:t>
+      </w:r>
+      <w:r>
+        <w:rPr>
+          <w:rFonts w:ascii="Times New Roman" w:eastAsia="ＭＳ 明朝" w:hAnsi="Times New Roman" w:hint="eastAsia"/>
+          <w:color w:val="000000" w:themeColor="text1"/>
+          <w:szCs w:val="20"/>
+        </w:rPr>
+        <w:t>を</w:t>
+      </w:r>
+      <w:r>
+        <w:rPr>
+          <w:rFonts w:ascii="Times New Roman" w:eastAsia="ＭＳ 明朝" w:hAnsi="Times New Roman" w:hint="eastAsia"/>
+          <w:color w:val="000000" w:themeColor="text1"/>
+          <w:szCs w:val="20"/>
+        </w:rPr>
+        <w:t>掃除</w:t>
+      </w:r>
+      <w:r>
+        <w:rPr>
+          <w:rFonts w:ascii="Times New Roman" w:eastAsia="ＭＳ 明朝" w:hAnsi="Times New Roman" w:hint="eastAsia"/>
+          <w:color w:val="000000" w:themeColor="text1"/>
+          <w:szCs w:val="20"/>
+        </w:rPr>
+        <w:t>する、窓ガラス上を移動するロボットを</w:t>
+      </w:r>
+      <w:r>
+        <w:rPr>
+          <w:rFonts w:ascii="Times New Roman" w:eastAsia="ＭＳ 明朝" w:hAnsi="Times New Roman" w:hint="eastAsia"/>
+          <w:color w:val="000000" w:themeColor="text1"/>
+          <w:szCs w:val="20"/>
+        </w:rPr>
+        <w:t>提案</w:t>
+      </w:r>
+      <w:r>
+        <w:rPr>
+          <w:rFonts w:ascii="Times New Roman" w:eastAsia="ＭＳ 明朝" w:hAnsi="Times New Roman" w:hint="eastAsia"/>
+          <w:color w:val="000000" w:themeColor="text1"/>
+          <w:szCs w:val="20"/>
+        </w:rPr>
+        <w:t>した</w:t>
+      </w:r>
+      <w:r>
+        <w:rPr>
+          <w:rFonts w:ascii="Times New Roman" w:eastAsia="ＭＳ 明朝" w:hAnsi="Times New Roman" w:hint="eastAsia"/>
+          <w:color w:val="000000" w:themeColor="text1"/>
+          <w:szCs w:val="20"/>
+        </w:rPr>
+        <w:t>[6]</w:t>
+      </w:r>
+      <w:r>
+        <w:rPr>
+          <w:rFonts w:ascii="Times New Roman" w:eastAsia="ＭＳ 明朝" w:hAnsi="Times New Roman" w:hint="eastAsia"/>
+          <w:color w:val="000000" w:themeColor="text1"/>
+          <w:szCs w:val="20"/>
+        </w:rPr>
+        <w:t>。</w:t>
+      </w:r>
+      <w:r>
+        <w:rPr>
+          <w:rFonts w:ascii="Times New Roman" w:eastAsia="ＭＳ 明朝" w:hAnsi="Times New Roman" w:hint="eastAsia"/>
+          <w:color w:val="000000" w:themeColor="text1"/>
+          <w:szCs w:val="20"/>
+        </w:rPr>
+        <w:t>吸盤と</w:t>
+      </w:r>
+      <w:r>
+        <w:rPr>
+          <w:rFonts w:ascii="Times New Roman" w:eastAsia="ＭＳ 明朝" w:hAnsi="Times New Roman" w:hint="eastAsia"/>
+          <w:color w:val="000000" w:themeColor="text1"/>
+          <w:szCs w:val="20"/>
+        </w:rPr>
+        <w:t>タイヤで</w:t>
+      </w:r>
+      <w:r>
+        <w:rPr>
+          <w:rFonts w:ascii="Times New Roman" w:eastAsia="ＭＳ 明朝" w:hAnsi="Times New Roman" w:hint="eastAsia"/>
+          <w:color w:val="000000" w:themeColor="text1"/>
+          <w:szCs w:val="20"/>
+        </w:rPr>
+        <w:t>垂直な平面に付いて</w:t>
+      </w:r>
+      <w:r>
+        <w:rPr>
+          <w:rFonts w:ascii="Times New Roman" w:eastAsia="ＭＳ 明朝" w:hAnsi="Times New Roman" w:hint="eastAsia"/>
+          <w:color w:val="000000" w:themeColor="text1"/>
+          <w:szCs w:val="20"/>
+        </w:rPr>
+        <w:t>移動する。</w:t>
+      </w:r>
+      <w:r>
+        <w:rPr>
+          <w:rFonts w:ascii="Times New Roman" w:eastAsia="ＭＳ 明朝" w:hAnsi="Times New Roman" w:hint="eastAsia"/>
+          <w:color w:val="000000" w:themeColor="text1"/>
+          <w:szCs w:val="20"/>
+        </w:rPr>
+        <w:t>検証実験は窓ガラスモデルで行われ、カメラでロボットを撮影し、ロボットが通ったか通っていないかの視点で検証が行われた。</w:t>
+      </w:r>
+    </w:p>
+    <w:p>
+      <w:pPr>
+        <w:adjustRightInd w:val="0"/>
+        <w:snapToGrid w:val="0"/>
+        <w:jc w:val="both"/>
+        <w:rPr>
+          <w:rFonts w:ascii="Times New Roman" w:eastAsia="ＭＳ 明朝" w:hAnsi="Times New Roman"/>
+          <w:color w:val="000000" w:themeColor="text1"/>
+          <w:szCs w:val="20"/>
+        </w:rPr>
+      </w:pPr>
+      <w:r>
+        <w:rPr>
+          <w:rFonts w:ascii="Times New Roman" w:eastAsia="ＭＳ 明朝" w:hAnsi="Times New Roman" w:hint="eastAsia"/>
+          <w:b/>
+          <w:color w:val="000000" w:themeColor="text1"/>
+          <w:sz w:val="20"/>
+          <w:szCs w:val="20"/>
+        </w:rPr>
+        <w:t>2.</w:t>
+      </w:r>
+      <w:r>
+        <w:rPr>
+          <w:rFonts w:ascii="Times New Roman" w:eastAsia="ＭＳ 明朝" w:hAnsi="Times New Roman" w:hint="eastAsia"/>
+          <w:b/>
+          <w:color w:val="000000" w:themeColor="text1"/>
+          <w:sz w:val="20"/>
+          <w:szCs w:val="20"/>
+        </w:rPr>
+        <w:t xml:space="preserve">2 </w:t>
+      </w:r>
+      <w:r>
+        <w:rPr>
+          <w:rFonts w:ascii="Times New Roman" w:eastAsia="ＭＳ 明朝" w:hAnsi="Times New Roman" w:hint="eastAsia"/>
+          <w:b/>
+          <w:color w:val="000000" w:themeColor="text1"/>
+          <w:sz w:val="20"/>
+          <w:szCs w:val="20"/>
+        </w:rPr>
+        <w:t>設置型ロボットによる掃除</w:t>
+      </w:r>
+    </w:p>
+    <w:p>
+      <w:pPr>
+        <w:adjustRightInd w:val="0"/>
+        <w:snapToGrid w:val="0"/>
+        <w:ind w:firstLineChars="100" w:firstLine="220"/>
+        <w:jc w:val="both"/>
+        <w:rPr>
+          <w:rFonts w:ascii="Times New Roman" w:eastAsia="ＭＳ 明朝" w:hAnsi="Times New Roman"/>
+          <w:color w:val="000000" w:themeColor="text1"/>
+          <w:szCs w:val="20"/>
+        </w:rPr>
+      </w:pPr>
+      <w:r>
+        <w:rPr>
+          <w:rFonts w:ascii="Times New Roman" w:eastAsia="ＭＳ 明朝" w:hAnsi="Times New Roman"/>
+          <w:color w:val="000000" w:themeColor="text1"/>
+          <w:szCs w:val="20"/>
+        </w:rPr>
+        <w:t>Anh</w:t>
+      </w:r>
+      <w:r>
+        <w:rPr>
+          <w:rFonts w:ascii="Times New Roman" w:eastAsia="ＭＳ 明朝" w:hAnsi="Times New Roman" w:hint="eastAsia"/>
+          <w:color w:val="000000" w:themeColor="text1"/>
+          <w:szCs w:val="20"/>
+        </w:rPr>
+        <w:t>らが提案した手法は便座についたナイロンシートをまくことで、便座を清潔に保つアイデアである</w:t>
+      </w:r>
+      <w:r>
+        <w:rPr>
+          <w:rFonts w:ascii="Times New Roman" w:eastAsia="ＭＳ 明朝" w:hAnsi="Times New Roman" w:hint="eastAsia"/>
+          <w:color w:val="000000" w:themeColor="text1"/>
+          <w:szCs w:val="20"/>
+        </w:rPr>
+        <w:t>[7]</w:t>
+      </w:r>
+      <w:r>
+        <w:rPr>
+          <w:rFonts w:ascii="Times New Roman" w:eastAsia="ＭＳ 明朝" w:hAnsi="Times New Roman" w:hint="eastAsia"/>
+          <w:color w:val="000000" w:themeColor="text1"/>
+          <w:szCs w:val="20"/>
+        </w:rPr>
+        <w:t>。</w:t>
+      </w:r>
+    </w:p>
+    <w:p>
+      <w:pPr>
+        <w:adjustRightInd w:val="0"/>
+        <w:snapToGrid w:val="0"/>
+        <w:ind w:firstLineChars="100" w:firstLine="220"/>
+        <w:jc w:val="both"/>
+        <w:rPr>
+          <w:rFonts w:ascii="Times New Roman" w:eastAsia="ＭＳ 明朝" w:hAnsi="Times New Roman"/>
+          <w:color w:val="000000" w:themeColor="text1"/>
+          <w:szCs w:val="20"/>
+        </w:rPr>
+      </w:pPr>
+      <w:r>
+        <w:rPr>
+          <w:rFonts w:ascii="Times New Roman" w:eastAsia="ＭＳ 明朝" w:hAnsi="Times New Roman"/>
+          <w:color w:val="000000" w:themeColor="text1"/>
+          <w:szCs w:val="20"/>
+        </w:rPr>
+        <w:t xml:space="preserve">Ben-Amram </w:t>
+      </w:r>
+      <w:r>
+        <w:rPr>
+          <w:rFonts w:ascii="Times New Roman" w:eastAsia="ＭＳ 明朝" w:hAnsi="Times New Roman" w:hint="eastAsia"/>
+          <w:color w:val="000000" w:themeColor="text1"/>
+          <w:szCs w:val="20"/>
+        </w:rPr>
+        <w:t>らはトイレのフタ</w:t>
+      </w:r>
+      <w:r>
+        <w:rPr>
+          <w:rFonts w:ascii="Times New Roman" w:eastAsia="ＭＳ 明朝" w:hAnsi="Times New Roman" w:hint="eastAsia"/>
+          <w:color w:val="000000" w:themeColor="text1"/>
+          <w:szCs w:val="20"/>
+        </w:rPr>
+        <w:t>としてトイレに</w:t>
+      </w:r>
+      <w:r>
+        <w:rPr>
+          <w:rFonts w:ascii="Times New Roman" w:eastAsia="ＭＳ 明朝" w:hAnsi="Times New Roman" w:hint="eastAsia"/>
+          <w:color w:val="000000" w:themeColor="text1"/>
+          <w:szCs w:val="20"/>
+        </w:rPr>
+        <w:t>つける形状の掃除ロボット</w:t>
+      </w:r>
+      <w:r>
+        <w:rPr>
+          <w:rFonts w:ascii="Times New Roman" w:eastAsia="ＭＳ 明朝" w:hAnsi="Times New Roman" w:hint="eastAsia"/>
+          <w:color w:val="000000" w:themeColor="text1"/>
+          <w:szCs w:val="20"/>
+        </w:rPr>
+        <w:t>を提案した</w:t>
+      </w:r>
+      <w:r>
+        <w:rPr>
+          <w:rFonts w:ascii="Times New Roman" w:eastAsia="ＭＳ 明朝" w:hAnsi="Times New Roman" w:hint="eastAsia"/>
+          <w:color w:val="000000" w:themeColor="text1"/>
+          <w:szCs w:val="20"/>
+        </w:rPr>
+        <w:t>[8]</w:t>
+      </w:r>
+      <w:r>
+        <w:rPr>
+          <w:rFonts w:ascii="Times New Roman" w:eastAsia="ＭＳ 明朝" w:hAnsi="Times New Roman" w:hint="eastAsia"/>
+          <w:color w:val="000000" w:themeColor="text1"/>
+          <w:szCs w:val="20"/>
+        </w:rPr>
+        <w:t>。トイレのフタが閉められた状態でロボットは動作し、便器の中を洗浄する。</w:t>
+      </w:r>
+    </w:p>
+    <w:p>
+      <w:pPr>
+        <w:adjustRightInd w:val="0"/>
+        <w:snapToGrid w:val="0"/>
+        <w:jc w:val="both"/>
+        <w:rPr>
+          <w:rFonts w:ascii="Times New Roman" w:eastAsia="ＭＳ 明朝" w:hAnsi="Times New Roman"/>
+          <w:color w:val="000000" w:themeColor="text1"/>
+          <w:szCs w:val="20"/>
+        </w:rPr>
+      </w:pPr>
+      <w:r>
+        <w:rPr>
+          <w:rFonts w:ascii="Times New Roman" w:eastAsia="ＭＳ 明朝" w:hAnsi="Times New Roman" w:hint="eastAsia"/>
+          <w:b/>
+          <w:color w:val="000000" w:themeColor="text1"/>
+          <w:sz w:val="20"/>
+          <w:szCs w:val="20"/>
+        </w:rPr>
+        <w:t>2.</w:t>
+      </w:r>
+      <w:r>
+        <w:rPr>
+          <w:rFonts w:ascii="Times New Roman" w:eastAsia="ＭＳ 明朝" w:hAnsi="Times New Roman"/>
+          <w:b/>
+          <w:color w:val="000000" w:themeColor="text1"/>
+          <w:sz w:val="20"/>
+          <w:szCs w:val="20"/>
+        </w:rPr>
+        <w:t>3</w:t>
+      </w:r>
+      <w:r>
+        <w:rPr>
+          <w:rFonts w:ascii="Times New Roman" w:eastAsia="ＭＳ 明朝" w:hAnsi="Times New Roman" w:hint="eastAsia"/>
+          <w:b/>
+          <w:color w:val="000000" w:themeColor="text1"/>
+          <w:sz w:val="20"/>
+          <w:szCs w:val="20"/>
+        </w:rPr>
+        <w:t xml:space="preserve"> </w:t>
+      </w:r>
+      <w:r>
+        <w:rPr>
+          <w:rFonts w:ascii="Times New Roman" w:eastAsia="ＭＳ 明朝" w:hAnsi="Times New Roman" w:hint="eastAsia"/>
+          <w:b/>
+          <w:color w:val="000000" w:themeColor="text1"/>
+          <w:sz w:val="20"/>
+          <w:szCs w:val="20"/>
+        </w:rPr>
+        <w:t>従来研究における課題</w:t>
+      </w:r>
+    </w:p>
+    <w:p>
+      <w:pPr>
+        <w:adjustRightInd w:val="0"/>
+        <w:snapToGrid w:val="0"/>
+        <w:ind w:firstLineChars="100" w:firstLine="220"/>
+        <w:jc w:val="both"/>
+        <w:rPr>
+          <w:rFonts w:ascii="Times New Roman" w:eastAsia="ＭＳ 明朝" w:hAnsi="Times New Roman"/>
+          <w:color w:val="000000" w:themeColor="text1"/>
+          <w:szCs w:val="20"/>
+        </w:rPr>
+      </w:pPr>
+      <w:r>
+        <w:rPr>
+          <w:rFonts w:ascii="Times New Roman" w:eastAsia="ＭＳ 明朝" w:hAnsi="Times New Roman" w:hint="eastAsia"/>
+          <w:color w:val="000000" w:themeColor="text1"/>
+          <w:szCs w:val="20"/>
+        </w:rPr>
         <w:lastRenderedPageBreak/>
-        <w:t>開発されたロボットは清掃のみを目的に設計され、</w:t>
+        <w:t>移動型のロボット</w:t>
+      </w:r>
+      <w:r>
+        <w:rPr>
+          <w:rFonts w:ascii="Times New Roman" w:eastAsia="ＭＳ 明朝" w:hAnsi="Times New Roman" w:hint="eastAsia"/>
+          <w:color w:val="000000" w:themeColor="text1"/>
+          <w:szCs w:val="20"/>
+        </w:rPr>
+        <w:t>の掃除装置はいずれもロボットの移動機構が付く面に</w:t>
+      </w:r>
+      <w:r>
+        <w:rPr>
+          <w:rFonts w:ascii="Times New Roman" w:eastAsia="ＭＳ 明朝" w:hAnsi="Times New Roman" w:hint="eastAsia"/>
+          <w:color w:val="000000" w:themeColor="text1"/>
+          <w:szCs w:val="20"/>
+        </w:rPr>
+        <w:t>取り付けられている。掃除範囲も床などロボットの移動面に限られていて、</w:t>
+      </w:r>
+      <w:r>
+        <w:rPr>
+          <w:rFonts w:ascii="Times New Roman" w:eastAsia="ＭＳ 明朝" w:hAnsi="Times New Roman" w:hint="eastAsia"/>
+          <w:color w:val="000000" w:themeColor="text1"/>
+          <w:szCs w:val="20"/>
+        </w:rPr>
+        <w:t>便器の掃除を行う手法は提案されていない。</w:t>
+      </w:r>
+      <w:r>
+        <w:rPr>
+          <w:rFonts w:ascii="Times New Roman" w:eastAsia="ＭＳ 明朝" w:hAnsi="Times New Roman" w:hint="eastAsia"/>
+          <w:color w:val="000000" w:themeColor="text1"/>
+          <w:szCs w:val="20"/>
+        </w:rPr>
+        <w:t>トイレ掃除のロボット化に向け、</w:t>
+      </w:r>
+      <w:r>
+        <w:rPr>
+          <w:rFonts w:ascii="Times New Roman" w:eastAsia="ＭＳ 明朝" w:hAnsi="Times New Roman" w:hint="eastAsia"/>
+          <w:color w:val="000000" w:themeColor="text1"/>
+          <w:szCs w:val="20"/>
+        </w:rPr>
+        <w:t>便器</w:t>
+      </w:r>
+      <w:r>
+        <w:rPr>
+          <w:rFonts w:ascii="Times New Roman" w:eastAsia="ＭＳ 明朝" w:hAnsi="Times New Roman" w:hint="eastAsia"/>
+          <w:color w:val="000000" w:themeColor="text1"/>
+          <w:szCs w:val="20"/>
+        </w:rPr>
+        <w:t>といった</w:t>
+      </w:r>
+      <w:r>
+        <w:rPr>
+          <w:rFonts w:ascii="Times New Roman" w:eastAsia="ＭＳ 明朝" w:hAnsi="Times New Roman" w:hint="eastAsia"/>
+          <w:color w:val="000000" w:themeColor="text1"/>
+          <w:szCs w:val="20"/>
+        </w:rPr>
+        <w:t>立体的なもの</w:t>
+      </w:r>
+      <w:r>
+        <w:rPr>
+          <w:rFonts w:ascii="Times New Roman" w:eastAsia="ＭＳ 明朝" w:hAnsi="Times New Roman" w:hint="eastAsia"/>
+          <w:color w:val="000000" w:themeColor="text1"/>
+          <w:szCs w:val="20"/>
+        </w:rPr>
+        <w:t>の</w:t>
+      </w:r>
+      <w:r>
+        <w:rPr>
+          <w:rFonts w:ascii="Times New Roman" w:eastAsia="ＭＳ 明朝" w:hAnsi="Times New Roman" w:hint="eastAsia"/>
+          <w:color w:val="000000" w:themeColor="text1"/>
+          <w:szCs w:val="20"/>
+        </w:rPr>
+        <w:t>掃除を</w:t>
+      </w:r>
+      <w:r>
+        <w:rPr>
+          <w:rFonts w:ascii="Times New Roman" w:eastAsia="ＭＳ 明朝" w:hAnsi="Times New Roman" w:hint="eastAsia"/>
+          <w:color w:val="000000" w:themeColor="text1"/>
+          <w:szCs w:val="20"/>
+        </w:rPr>
+        <w:t>行えるよう</w:t>
+      </w:r>
+      <w:r>
+        <w:rPr>
+          <w:rFonts w:ascii="Times New Roman" w:eastAsia="ＭＳ 明朝" w:hAnsi="Times New Roman" w:hint="eastAsia"/>
+          <w:color w:val="000000" w:themeColor="text1"/>
+          <w:szCs w:val="20"/>
+        </w:rPr>
+        <w:t>な</w:t>
+      </w:r>
+      <w:r>
+        <w:rPr>
+          <w:rFonts w:ascii="Times New Roman" w:eastAsia="ＭＳ 明朝" w:hAnsi="Times New Roman" w:hint="eastAsia"/>
+          <w:color w:val="000000" w:themeColor="text1"/>
+          <w:szCs w:val="20"/>
+        </w:rPr>
+        <w:t>掃除装置</w:t>
+      </w:r>
+      <w:r>
+        <w:rPr>
+          <w:rFonts w:ascii="Times New Roman" w:eastAsia="ＭＳ 明朝" w:hAnsi="Times New Roman" w:hint="eastAsia"/>
+          <w:color w:val="000000" w:themeColor="text1"/>
+          <w:szCs w:val="20"/>
+        </w:rPr>
+        <w:t>を開発する課題がある</w:t>
+      </w:r>
+      <w:r>
+        <w:rPr>
+          <w:rFonts w:ascii="Times New Roman" w:eastAsia="ＭＳ 明朝" w:hAnsi="Times New Roman" w:hint="eastAsia"/>
+          <w:color w:val="000000" w:themeColor="text1"/>
+          <w:szCs w:val="20"/>
+        </w:rPr>
+        <w:t>。</w:t>
       </w:r>
     </w:p>
     <w:p>
@@ -1107,6 +2043,112 @@
         <w:ind w:firstLineChars="100" w:firstLine="220"/>
         <w:jc w:val="both"/>
         <w:rPr>
+          <w:rFonts w:ascii="Times New Roman" w:eastAsia="ＭＳ 明朝" w:hAnsi="Times New Roman"/>
+          <w:color w:val="000000" w:themeColor="text1"/>
+          <w:szCs w:val="20"/>
+        </w:rPr>
+      </w:pPr>
+      <w:r>
+        <w:rPr>
+          <w:rFonts w:ascii="Times New Roman" w:eastAsia="ＭＳ 明朝" w:hAnsi="Times New Roman" w:hint="eastAsia"/>
+          <w:color w:val="000000" w:themeColor="text1"/>
+          <w:szCs w:val="20"/>
+        </w:rPr>
+        <w:t>ロボットの実証実験が行われた例</w:t>
+      </w:r>
+      <w:r>
+        <w:rPr>
+          <w:rFonts w:ascii="Times New Roman" w:eastAsia="ＭＳ 明朝" w:hAnsi="Times New Roman" w:hint="eastAsia"/>
+          <w:color w:val="000000" w:themeColor="text1"/>
+          <w:szCs w:val="20"/>
+        </w:rPr>
+        <w:t>は</w:t>
+      </w:r>
+      <w:r>
+        <w:rPr>
+          <w:rFonts w:ascii="Times New Roman" w:eastAsia="ＭＳ 明朝" w:hAnsi="Times New Roman" w:hint="eastAsia"/>
+          <w:color w:val="000000" w:themeColor="text1"/>
+          <w:szCs w:val="20"/>
+        </w:rPr>
+        <w:t>あったが、掃除能力についての定量的な評価は行われた例はなかった。</w:t>
+      </w:r>
+      <w:r>
+        <w:rPr>
+          <w:rFonts w:ascii="Times New Roman" w:eastAsia="ＭＳ 明朝" w:hAnsi="Times New Roman" w:hint="eastAsia"/>
+          <w:color w:val="000000" w:themeColor="text1"/>
+          <w:szCs w:val="20"/>
+        </w:rPr>
+        <w:t>定量的に環境を汚し、ロボットがそれを掃除する様子からロボットの掃除能力を評価する必要がある。</w:t>
+      </w:r>
+    </w:p>
+    <w:p>
+      <w:pPr>
+        <w:adjustRightInd w:val="0"/>
+        <w:snapToGrid w:val="0"/>
+        <w:ind w:firstLineChars="100" w:firstLine="220"/>
+        <w:jc w:val="both"/>
+        <w:rPr>
+          <w:rFonts w:ascii="Times New Roman" w:eastAsia="ＭＳ 明朝" w:hAnsi="Times New Roman"/>
+          <w:color w:val="000000" w:themeColor="text1"/>
+          <w:szCs w:val="20"/>
+        </w:rPr>
+      </w:pPr>
+      <w:r>
+        <w:rPr>
+          <w:rFonts w:ascii="Times New Roman" w:eastAsia="ＭＳ 明朝" w:hAnsi="Times New Roman" w:hint="eastAsia"/>
+          <w:color w:val="000000" w:themeColor="text1"/>
+          <w:szCs w:val="20"/>
+        </w:rPr>
+        <w:t>いずれのロボットも掃除を専門に行うように設計され、生活支援の場での活用が期待されるロボット</w:t>
+      </w:r>
+      <w:r>
+        <w:rPr>
+          <w:rFonts w:ascii="Times New Roman" w:eastAsia="ＭＳ 明朝" w:hAnsi="Times New Roman" w:hint="eastAsia"/>
+          <w:color w:val="000000" w:themeColor="text1"/>
+          <w:szCs w:val="20"/>
+        </w:rPr>
+        <w:t>の開発は行われなかった。</w:t>
+      </w:r>
+      <w:r>
+        <w:rPr>
+          <w:rFonts w:ascii="Times New Roman" w:eastAsia="ＭＳ 明朝" w:hAnsi="Times New Roman" w:hint="eastAsia"/>
+          <w:color w:val="000000" w:themeColor="text1"/>
+          <w:szCs w:val="20"/>
+        </w:rPr>
+        <w:t>掃除以外にも生活支援の場で活躍</w:t>
+      </w:r>
+      <w:r>
+        <w:rPr>
+          <w:rFonts w:ascii="Times New Roman" w:eastAsia="ＭＳ 明朝" w:hAnsi="Times New Roman" w:hint="eastAsia"/>
+          <w:color w:val="000000" w:themeColor="text1"/>
+          <w:szCs w:val="20"/>
+        </w:rPr>
+        <w:t>が期待できる</w:t>
+      </w:r>
+      <w:r>
+        <w:rPr>
+          <w:rFonts w:ascii="Times New Roman" w:eastAsia="ＭＳ 明朝" w:hAnsi="Times New Roman" w:hint="eastAsia"/>
+          <w:color w:val="000000" w:themeColor="text1"/>
+          <w:szCs w:val="20"/>
+        </w:rPr>
+        <w:t>汎用的なロボットの開発</w:t>
+      </w:r>
+      <w:r>
+        <w:rPr>
+          <w:rFonts w:ascii="Times New Roman" w:eastAsia="ＭＳ 明朝" w:hAnsi="Times New Roman" w:hint="eastAsia"/>
+          <w:color w:val="000000" w:themeColor="text1"/>
+          <w:szCs w:val="20"/>
+        </w:rPr>
+        <w:t>が課題である。</w:t>
+      </w:r>
+    </w:p>
+    <w:p>
+      <w:pPr>
+        <w:adjustRightInd w:val="0"/>
+        <w:snapToGrid w:val="0"/>
+        <w:ind w:firstLineChars="100" w:firstLine="220"/>
+        <w:jc w:val="both"/>
+        <w:rPr>
           <w:rFonts w:ascii="Times New Roman" w:eastAsia="ＭＳ 明朝" w:hAnsi="Times New Roman" w:hint="eastAsia"/>
           <w:color w:val="000000" w:themeColor="text1"/>
           <w:szCs w:val="20"/>
@@ -1134,6 +2176,293 @@
           <w:sz w:val="20"/>
           <w:szCs w:val="20"/>
         </w:rPr>
+        <w:t>3</w:t>
+      </w:r>
+      <w:r>
+        <w:rPr>
+          <w:rFonts w:ascii="Times New Roman" w:eastAsia="ＭＳ 明朝" w:hAnsi="Times New Roman" w:hint="eastAsia"/>
+          <w:b/>
+          <w:color w:val="000000" w:themeColor="text1"/>
+          <w:sz w:val="20"/>
+          <w:szCs w:val="20"/>
+        </w:rPr>
+        <w:t>．トイレ掃除ロボット</w:t>
+      </w:r>
+      <w:r>
+        <w:rPr>
+          <w:rFonts w:ascii="Times New Roman" w:eastAsia="ＭＳ 明朝" w:hAnsi="Times New Roman" w:hint="eastAsia"/>
+          <w:b/>
+          <w:color w:val="000000" w:themeColor="text1"/>
+          <w:sz w:val="20"/>
+          <w:szCs w:val="20"/>
+        </w:rPr>
+        <w:t>Happy</w:t>
+      </w:r>
+      <w:r>
+        <w:rPr>
+          <w:rFonts w:ascii="Times New Roman" w:eastAsia="ＭＳ 明朝" w:hAnsi="Times New Roman"/>
+          <w:b/>
+          <w:color w:val="000000" w:themeColor="text1"/>
+          <w:sz w:val="20"/>
+          <w:szCs w:val="20"/>
+        </w:rPr>
+        <w:t xml:space="preserve"> </w:t>
+      </w:r>
+      <w:r>
+        <w:rPr>
+          <w:rFonts w:ascii="Times New Roman" w:eastAsia="ＭＳ 明朝" w:hAnsi="Times New Roman" w:hint="eastAsia"/>
+          <w:b/>
+          <w:color w:val="000000" w:themeColor="text1"/>
+          <w:sz w:val="20"/>
+          <w:szCs w:val="20"/>
+        </w:rPr>
+        <w:t>Burger</w:t>
+      </w:r>
+      <w:r>
+        <w:rPr>
+          <w:rFonts w:ascii="Times New Roman" w:eastAsia="ＭＳ 明朝" w:hAnsi="Times New Roman" w:hint="eastAsia"/>
+          <w:b/>
+          <w:color w:val="000000" w:themeColor="text1"/>
+          <w:sz w:val="20"/>
+          <w:szCs w:val="20"/>
+        </w:rPr>
+        <w:t>の開発</w:t>
+      </w:r>
+    </w:p>
+    <w:p>
+      <w:pPr>
+        <w:adjustRightInd w:val="0"/>
+        <w:snapToGrid w:val="0"/>
+        <w:jc w:val="both"/>
+        <w:rPr>
+          <w:rFonts w:ascii="Times New Roman" w:eastAsia="ＭＳ 明朝" w:hAnsi="Times New Roman"/>
+          <w:b/>
+          <w:color w:val="000000" w:themeColor="text1"/>
+          <w:sz w:val="20"/>
+          <w:szCs w:val="20"/>
+        </w:rPr>
+      </w:pPr>
+      <w:r>
+        <w:rPr>
+          <w:rFonts w:ascii="Times New Roman" w:eastAsia="ＭＳ 明朝" w:hAnsi="Times New Roman" w:hint="eastAsia"/>
+          <w:b/>
+          <w:color w:val="000000" w:themeColor="text1"/>
+          <w:sz w:val="20"/>
+          <w:szCs w:val="20"/>
+        </w:rPr>
+        <w:t>2.1</w:t>
+      </w:r>
+      <w:r>
+        <w:rPr>
+          <w:rFonts w:ascii="Times New Roman" w:eastAsia="ＭＳ 明朝" w:hAnsi="Times New Roman" w:hint="eastAsia"/>
+          <w:b/>
+          <w:color w:val="000000" w:themeColor="text1"/>
+          <w:sz w:val="20"/>
+          <w:szCs w:val="20"/>
+        </w:rPr>
+        <w:t>要求仕様</w:t>
+      </w:r>
+    </w:p>
+    <w:p>
+      <w:pPr>
+        <w:adjustRightInd w:val="0"/>
+        <w:snapToGrid w:val="0"/>
+        <w:ind w:firstLineChars="100" w:firstLine="220"/>
+        <w:jc w:val="both"/>
+        <w:rPr>
+          <w:rFonts w:ascii="Times New Roman" w:eastAsia="ＭＳ 明朝" w:hAnsi="Times New Roman" w:hint="eastAsia"/>
+          <w:color w:val="000000" w:themeColor="text1"/>
+          <w:szCs w:val="20"/>
+        </w:rPr>
+      </w:pPr>
+      <w:r>
+        <w:rPr>
+          <w:rFonts w:ascii="Times New Roman" w:eastAsia="ＭＳ 明朝" w:hAnsi="Times New Roman" w:hint="eastAsia"/>
+          <w:color w:val="000000" w:themeColor="text1"/>
+          <w:szCs w:val="20"/>
+        </w:rPr>
+        <w:t>トイレの部屋の定義をトイレの部屋全体にすると部屋の換気扇など対応すべき範囲が広くなりすぎてロボットの構成が大きくなりすぎてしまう。そこで清掃対象を、洋式トイレの便座までの高さまで限定した。またトイレに存在するごみにはトイレットペーパー以外にも髪の毛、さらには床面にこびりつき湿式清掃を必要とするものもあるが、今回は乾式清掃を必要とするトイレットペーパーに限定した。ロボットは塵取り清掃を行い、尿の拭き掃除を行う必要がある。また、ロボットはトイレの部屋に入られる大きさである必要がある。</w:t>
+      </w:r>
+      <w:r>
+        <w:rPr>
+          <w:rFonts w:ascii="Times New Roman" w:eastAsia="ＭＳ 明朝" w:hAnsi="Times New Roman" w:hint="eastAsia"/>
+          <w:color w:val="000000" w:themeColor="text1"/>
+          <w:szCs w:val="20"/>
+        </w:rPr>
+        <w:t>そこで要求仕様を以下のように定義した。</w:t>
+      </w:r>
+    </w:p>
+    <w:p>
+      <w:pPr>
+        <w:adjustRightInd w:val="0"/>
+        <w:snapToGrid w:val="0"/>
+        <w:jc w:val="both"/>
+        <w:rPr>
+          <w:rFonts w:ascii="Times New Roman" w:eastAsia="ＭＳ 明朝" w:hAnsi="Times New Roman"/>
+          <w:color w:val="000000" w:themeColor="text1"/>
+          <w:szCs w:val="20"/>
+        </w:rPr>
+      </w:pPr>
+      <w:r>
+        <w:rPr>
+          <w:rFonts w:ascii="Times New Roman" w:eastAsia="ＭＳ 明朝" w:hAnsi="Times New Roman"/>
+          <w:color w:val="000000" w:themeColor="text1"/>
+          <w:szCs w:val="20"/>
+        </w:rPr>
+        <w:t xml:space="preserve">(1) </w:t>
+      </w:r>
+      <w:r>
+        <w:rPr>
+          <w:rFonts w:ascii="Times New Roman" w:eastAsia="ＭＳ 明朝" w:hAnsi="Times New Roman" w:hint="eastAsia"/>
+          <w:color w:val="000000" w:themeColor="text1"/>
+          <w:szCs w:val="20"/>
+        </w:rPr>
+        <w:t>トイレに散らばった</w:t>
+      </w:r>
+      <w:r>
+        <w:rPr>
+          <w:rFonts w:ascii="Times New Roman" w:eastAsia="ＭＳ 明朝" w:hAnsi="Times New Roman" w:hint="eastAsia"/>
+          <w:color w:val="000000" w:themeColor="text1"/>
+          <w:szCs w:val="20"/>
+        </w:rPr>
+        <w:t>5mm</w:t>
+      </w:r>
+      <w:r>
+        <w:rPr>
+          <w:rFonts w:ascii="Times New Roman" w:eastAsia="ＭＳ 明朝" w:hAnsi="Times New Roman" w:hint="eastAsia"/>
+          <w:color w:val="000000" w:themeColor="text1"/>
+          <w:szCs w:val="20"/>
+        </w:rPr>
+        <w:t>角のトイレットペーパーをロボットが自身のごみ箱に収納できる。</w:t>
+      </w:r>
+    </w:p>
+    <w:p>
+      <w:pPr>
+        <w:adjustRightInd w:val="0"/>
+        <w:snapToGrid w:val="0"/>
+        <w:jc w:val="both"/>
+        <w:rPr>
+          <w:rFonts w:ascii="Times New Roman" w:eastAsia="ＭＳ 明朝" w:hAnsi="Times New Roman"/>
+          <w:color w:val="000000" w:themeColor="text1"/>
+          <w:szCs w:val="20"/>
+        </w:rPr>
+      </w:pPr>
+      <w:r>
+        <w:rPr>
+          <w:rFonts w:ascii="Times New Roman" w:eastAsia="ＭＳ 明朝" w:hAnsi="Times New Roman"/>
+          <w:color w:val="000000" w:themeColor="text1"/>
+          <w:szCs w:val="20"/>
+        </w:rPr>
+        <w:t>(2)</w:t>
+      </w:r>
+      <w:r>
+        <w:rPr>
+          <w:rFonts w:ascii="Times New Roman" w:eastAsia="ＭＳ 明朝" w:hAnsi="Times New Roman" w:hint="eastAsia"/>
+          <w:color w:val="000000" w:themeColor="text1"/>
+          <w:szCs w:val="20"/>
+        </w:rPr>
+        <w:t xml:space="preserve"> </w:t>
+      </w:r>
+      <w:r>
+        <w:rPr>
+          <w:rFonts w:ascii="Times New Roman" w:eastAsia="ＭＳ 明朝" w:hAnsi="Times New Roman" w:hint="eastAsia"/>
+          <w:color w:val="000000" w:themeColor="text1"/>
+          <w:szCs w:val="20"/>
+        </w:rPr>
+        <w:t>トイレ側面や便座下の上面につく飛沫の</w:t>
+      </w:r>
+      <w:r>
+        <w:rPr>
+          <w:rFonts w:ascii="Times New Roman" w:eastAsia="ＭＳ 明朝" w:hAnsi="Times New Roman" w:hint="eastAsia"/>
+          <w:color w:val="000000" w:themeColor="text1"/>
+          <w:szCs w:val="20"/>
+        </w:rPr>
+        <w:t>8</w:t>
+      </w:r>
+      <w:r>
+        <w:rPr>
+          <w:rFonts w:ascii="Times New Roman" w:eastAsia="ＭＳ 明朝" w:hAnsi="Times New Roman" w:hint="eastAsia"/>
+          <w:color w:val="000000" w:themeColor="text1"/>
+          <w:szCs w:val="20"/>
+        </w:rPr>
+        <w:t>割を除去できる。</w:t>
+      </w:r>
+    </w:p>
+    <w:p>
+      <w:pPr>
+        <w:adjustRightInd w:val="0"/>
+        <w:snapToGrid w:val="0"/>
+        <w:jc w:val="both"/>
+        <w:rPr>
+          <w:rFonts w:ascii="Times New Roman" w:eastAsia="ＭＳ 明朝" w:hAnsi="Times New Roman" w:hint="eastAsia"/>
+          <w:color w:val="000000" w:themeColor="text1"/>
+          <w:szCs w:val="20"/>
+        </w:rPr>
+      </w:pPr>
+      <w:r>
+        <w:rPr>
+          <w:rFonts w:ascii="Times New Roman" w:eastAsia="ＭＳ 明朝" w:hAnsi="Times New Roman" w:hint="eastAsia"/>
+          <w:color w:val="000000" w:themeColor="text1"/>
+          <w:szCs w:val="20"/>
+        </w:rPr>
+        <w:t xml:space="preserve">(3) </w:t>
+      </w:r>
+      <w:r>
+        <w:rPr>
+          <w:rFonts w:ascii="Times New Roman" w:eastAsia="ＭＳ 明朝" w:hAnsi="Times New Roman" w:hint="eastAsia"/>
+          <w:color w:val="000000" w:themeColor="text1"/>
+          <w:szCs w:val="20"/>
+        </w:rPr>
+        <w:t>直径</w:t>
+      </w:r>
+      <w:r>
+        <w:rPr>
+          <w:rFonts w:ascii="Times New Roman" w:eastAsia="ＭＳ 明朝" w:hAnsi="Times New Roman"/>
+          <w:color w:val="000000" w:themeColor="text1"/>
+          <w:szCs w:val="20"/>
+        </w:rPr>
+        <w:t>450mm</w:t>
+      </w:r>
+      <w:r>
+        <w:rPr>
+          <w:rFonts w:ascii="Times New Roman" w:eastAsia="ＭＳ 明朝" w:hAnsi="Times New Roman" w:hint="eastAsia"/>
+          <w:color w:val="000000" w:themeColor="text1"/>
+          <w:szCs w:val="20"/>
+        </w:rPr>
+        <w:t>に収まる。</w:t>
+      </w:r>
+    </w:p>
+    <w:p>
+      <w:pPr>
+        <w:adjustRightInd w:val="0"/>
+        <w:snapToGrid w:val="0"/>
+        <w:jc w:val="both"/>
+        <w:rPr>
+          <w:rFonts w:ascii="Times New Roman" w:eastAsia="ＭＳ 明朝" w:hAnsi="Times New Roman"/>
+          <w:b/>
+          <w:color w:val="000000" w:themeColor="text1"/>
+          <w:sz w:val="20"/>
+          <w:szCs w:val="20"/>
+        </w:rPr>
+      </w:pPr>
+      <w:r>
+        <w:rPr>
+          <w:rFonts w:ascii="Times New Roman" w:eastAsia="ＭＳ 明朝" w:hAnsi="Times New Roman" w:hint="eastAsia"/>
+          <w:b/>
+          <w:color w:val="000000" w:themeColor="text1"/>
+          <w:sz w:val="20"/>
+          <w:szCs w:val="20"/>
+        </w:rPr>
+        <w:t>2.</w:t>
+      </w:r>
+      <w:r>
+        <w:rPr>
+          <w:rFonts w:ascii="Times New Roman" w:eastAsia="ＭＳ 明朝" w:hAnsi="Times New Roman"/>
+          <w:b/>
+          <w:color w:val="000000" w:themeColor="text1"/>
+          <w:sz w:val="20"/>
+          <w:szCs w:val="20"/>
+        </w:rPr>
         <w:t>2</w:t>
       </w:r>
       <w:r>
@@ -1144,7 +2473,551 @@
           <w:sz w:val="20"/>
           <w:szCs w:val="20"/>
         </w:rPr>
-        <w:t>．トイレ掃除ロボットの開発</w:t>
+        <w:t>技術課題と解決方針</w:t>
+      </w:r>
+    </w:p>
+    <w:p>
+      <w:pPr>
+        <w:adjustRightInd w:val="0"/>
+        <w:snapToGrid w:val="0"/>
+        <w:ind w:firstLineChars="100" w:firstLine="220"/>
+        <w:jc w:val="both"/>
+        <w:rPr>
+          <w:rFonts w:ascii="Times New Roman" w:eastAsia="ＭＳ 明朝" w:hAnsi="Times New Roman" w:hint="eastAsia"/>
+          <w:color w:val="000000" w:themeColor="text1"/>
+          <w:szCs w:val="20"/>
+        </w:rPr>
+      </w:pPr>
+      <w:r>
+        <w:rPr>
+          <w:rFonts w:ascii="Times New Roman" w:eastAsia="ＭＳ 明朝" w:hAnsi="Times New Roman" w:hint="eastAsia"/>
+          <w:color w:val="000000" w:themeColor="text1"/>
+          <w:szCs w:val="20"/>
+        </w:rPr>
+        <w:t>トイレットペーパーをとるためにはバキューム掃除を行う</w:t>
+      </w:r>
+      <w:r>
+        <w:rPr>
+          <w:rFonts w:ascii="Times New Roman" w:eastAsia="ＭＳ 明朝" w:hAnsi="Times New Roman" w:hint="eastAsia"/>
+          <w:color w:val="000000" w:themeColor="text1"/>
+          <w:szCs w:val="20"/>
+        </w:rPr>
+        <w:t>。バキューム掃除には</w:t>
+      </w:r>
+      <w:r>
+        <w:rPr>
+          <w:rFonts w:ascii="Times New Roman" w:eastAsia="ＭＳ 明朝" w:hAnsi="Times New Roman" w:hint="eastAsia"/>
+          <w:color w:val="000000" w:themeColor="text1"/>
+          <w:szCs w:val="20"/>
+        </w:rPr>
+        <w:t>iRobot</w:t>
+      </w:r>
+      <w:r>
+        <w:rPr>
+          <w:rFonts w:ascii="Times New Roman" w:eastAsia="ＭＳ 明朝" w:hAnsi="Times New Roman" w:hint="eastAsia"/>
+          <w:color w:val="000000" w:themeColor="text1"/>
+          <w:szCs w:val="20"/>
+        </w:rPr>
+        <w:t>の</w:t>
+      </w:r>
+      <w:r>
+        <w:rPr>
+          <w:rFonts w:ascii="Times New Roman" w:eastAsia="ＭＳ 明朝" w:hAnsi="Times New Roman" w:hint="eastAsia"/>
+          <w:color w:val="000000" w:themeColor="text1"/>
+          <w:szCs w:val="20"/>
+        </w:rPr>
+        <w:t>Roomba</w:t>
+      </w:r>
+      <w:r>
+        <w:rPr>
+          <mc:AlternateContent>
+            <mc:Choice Requires="w16se">
+              <w:rFonts w:ascii="Times New Roman" w:eastAsia="ＭＳ 明朝" w:hAnsi="Times New Roman" w:hint="eastAsia"/>
+            </mc:Choice>
+            <mc:Fallback>
+              <w:rFonts w:ascii="Segoe UI Symbol" w:eastAsia="Segoe UI Symbol" w:hAnsi="Segoe UI Symbol" w:cs="Segoe UI Symbol"/>
+            </mc:Fallback>
+          </mc:AlternateContent>
+          <w:color w:val="000000" w:themeColor="text1"/>
+          <w:szCs w:val="20"/>
+        </w:rPr>
+        <mc:AlternateContent>
+          <mc:Choice Requires="w16se">
+            <w16se:symEx w16se:font="Segoe UI Symbol" w16se:char="1F12C"/>
+          </mc:Choice>
+          <mc:Fallback>
+            <w:t>🄬</w:t>
+          </mc:Fallback>
+        </mc:AlternateContent>
+      </w:r>
+      <w:r>
+        <w:rPr>
+          <w:rFonts w:ascii="Times New Roman" w:eastAsia="ＭＳ 明朝" w:hAnsi="Times New Roman" w:hint="eastAsia"/>
+          <w:color w:val="000000" w:themeColor="text1"/>
+          <w:szCs w:val="20"/>
+        </w:rPr>
+        <w:t>を使うことにした</w:t>
+      </w:r>
+      <w:r>
+        <w:rPr>
+          <w:rFonts w:ascii="Times New Roman" w:eastAsia="ＭＳ 明朝" w:hAnsi="Times New Roman" w:hint="eastAsia"/>
+          <w:color w:val="000000" w:themeColor="text1"/>
+          <w:szCs w:val="20"/>
+        </w:rPr>
+        <w:t>[9]</w:t>
+      </w:r>
+      <w:r>
+        <w:rPr>
+          <w:rFonts w:ascii="Times New Roman" w:eastAsia="ＭＳ 明朝" w:hAnsi="Times New Roman" w:hint="eastAsia"/>
+          <w:color w:val="000000" w:themeColor="text1"/>
+          <w:szCs w:val="20"/>
+        </w:rPr>
+        <w:t>。</w:t>
+      </w:r>
+      <w:r>
+        <w:rPr>
+          <w:rFonts w:ascii="Times New Roman" w:eastAsia="ＭＳ 明朝" w:hAnsi="Times New Roman" w:hint="eastAsia"/>
+          <w:color w:val="000000" w:themeColor="text1"/>
+          <w:szCs w:val="20"/>
+        </w:rPr>
+        <w:t>Roomba</w:t>
+      </w:r>
+      <w:r>
+        <w:rPr>
+          <w:rFonts w:ascii="Times New Roman" w:eastAsia="ＭＳ 明朝" w:hAnsi="Times New Roman" w:hint="eastAsia"/>
+          <w:color w:val="000000" w:themeColor="text1"/>
+          <w:szCs w:val="20"/>
+        </w:rPr>
+        <w:t>は</w:t>
+      </w:r>
+      <w:r>
+        <w:rPr>
+          <w:rFonts w:ascii="Times New Roman" w:eastAsia="ＭＳ 明朝" w:hAnsi="Times New Roman" w:hint="eastAsia"/>
+          <w:color w:val="000000" w:themeColor="text1"/>
+          <w:szCs w:val="20"/>
+        </w:rPr>
+        <w:t>10</w:t>
+      </w:r>
+      <w:r>
+        <w:rPr>
+          <w:rFonts w:ascii="Times New Roman" w:eastAsia="ＭＳ 明朝" w:hAnsi="Times New Roman" w:hint="eastAsia"/>
+          <w:color w:val="000000" w:themeColor="text1"/>
+          <w:szCs w:val="20"/>
+        </w:rPr>
+        <w:t>年以上前から販売され、</w:t>
+      </w:r>
+      <w:r>
+        <w:rPr>
+          <w:rFonts w:ascii="Times New Roman" w:eastAsia="ＭＳ 明朝" w:hAnsi="Times New Roman" w:hint="eastAsia"/>
+          <w:color w:val="000000" w:themeColor="text1"/>
+          <w:szCs w:val="20"/>
+        </w:rPr>
+        <w:t>消費者も多く信頼できる</w:t>
+      </w:r>
+      <w:r>
+        <w:rPr>
+          <w:rFonts w:ascii="Times New Roman" w:eastAsia="ＭＳ 明朝" w:hAnsi="Times New Roman" w:hint="eastAsia"/>
+          <w:color w:val="000000" w:themeColor="text1"/>
+          <w:szCs w:val="20"/>
+        </w:rPr>
+        <w:t>掃除機である。</w:t>
+      </w:r>
+    </w:p>
+    <w:p>
+      <w:pPr>
+        <w:adjustRightInd w:val="0"/>
+        <w:snapToGrid w:val="0"/>
+        <w:ind w:firstLineChars="100" w:firstLine="220"/>
+        <w:jc w:val="both"/>
+        <w:rPr>
+          <w:rFonts w:ascii="Times New Roman" w:eastAsia="ＭＳ 明朝" w:hAnsi="Times New Roman"/>
+          <w:color w:val="000000" w:themeColor="text1"/>
+          <w:szCs w:val="20"/>
+        </w:rPr>
+      </w:pPr>
+      <w:r>
+        <w:rPr>
+          <w:rFonts w:ascii="Times New Roman" w:eastAsia="ＭＳ 明朝" w:hAnsi="Times New Roman" w:hint="eastAsia"/>
+          <w:color w:val="000000" w:themeColor="text1"/>
+          <w:szCs w:val="20"/>
+        </w:rPr>
+        <w:t>トイレ掃除を行うロボットには掃除装置が必要である。薩見ら</w:t>
+      </w:r>
+      <w:r>
+        <w:rPr>
+          <w:rFonts w:ascii="Times New Roman" w:eastAsia="ＭＳ 明朝" w:hAnsi="Times New Roman" w:hint="eastAsia"/>
+          <w:color w:val="000000" w:themeColor="text1"/>
+          <w:szCs w:val="20"/>
+        </w:rPr>
+        <w:t>[4]</w:t>
+      </w:r>
+      <w:r>
+        <w:rPr>
+          <w:rFonts w:ascii="Times New Roman" w:eastAsia="ＭＳ 明朝" w:hAnsi="Times New Roman" w:hint="eastAsia"/>
+          <w:color w:val="000000" w:themeColor="text1"/>
+          <w:szCs w:val="20"/>
+        </w:rPr>
+        <w:t>の手法では床面の掃除しか行われなかったため、掃除</w:t>
+      </w:r>
+      <w:r>
+        <w:rPr>
+          <w:rFonts w:ascii="Times New Roman" w:eastAsia="ＭＳ 明朝" w:hAnsi="Times New Roman" w:hint="eastAsia"/>
+          <w:color w:val="000000" w:themeColor="text1"/>
+          <w:szCs w:val="20"/>
+        </w:rPr>
+        <w:t>装置は移動機構と同じ面につけられた。しかし、便器を掃除するには掃除装置が</w:t>
+      </w:r>
+      <w:r>
+        <w:rPr>
+          <w:rFonts w:ascii="Times New Roman" w:eastAsia="ＭＳ 明朝" w:hAnsi="Times New Roman" w:hint="eastAsia"/>
+          <w:color w:val="000000" w:themeColor="text1"/>
+          <w:szCs w:val="20"/>
+        </w:rPr>
+        <w:t>3</w:t>
+      </w:r>
+      <w:r>
+        <w:rPr>
+          <w:rFonts w:ascii="Times New Roman" w:eastAsia="ＭＳ 明朝" w:hAnsi="Times New Roman" w:hint="eastAsia"/>
+          <w:color w:val="000000" w:themeColor="text1"/>
+          <w:szCs w:val="20"/>
+        </w:rPr>
+        <w:t>次元的に動く必要がある。</w:t>
+      </w:r>
+      <w:r>
+        <w:rPr>
+          <w:rFonts w:ascii="Times New Roman" w:eastAsia="ＭＳ 明朝" w:hAnsi="Times New Roman" w:hint="eastAsia"/>
+          <w:color w:val="000000" w:themeColor="text1"/>
+          <w:szCs w:val="20"/>
+        </w:rPr>
+        <w:t>さらに、</w:t>
+      </w:r>
+      <w:r>
+        <w:rPr>
+          <w:rFonts w:ascii="Times New Roman" w:eastAsia="ＭＳ 明朝" w:hAnsi="Times New Roman" w:hint="eastAsia"/>
+          <w:color w:val="000000" w:themeColor="text1"/>
+          <w:szCs w:val="20"/>
+        </w:rPr>
+        <w:t>便器の形状</w:t>
+      </w:r>
+      <w:r>
+        <w:rPr>
+          <w:rFonts w:ascii="Times New Roman" w:eastAsia="ＭＳ 明朝" w:hAnsi="Times New Roman" w:hint="eastAsia"/>
+          <w:color w:val="000000" w:themeColor="text1"/>
+          <w:szCs w:val="20"/>
+        </w:rPr>
+        <w:t>が</w:t>
+      </w:r>
+      <w:r>
+        <w:rPr>
+          <w:rFonts w:ascii="Times New Roman" w:eastAsia="ＭＳ 明朝" w:hAnsi="Times New Roman" w:hint="eastAsia"/>
+          <w:color w:val="000000" w:themeColor="text1"/>
+          <w:szCs w:val="20"/>
+        </w:rPr>
+        <w:t>曲線であるため、</w:t>
+      </w:r>
+      <w:r>
+        <w:rPr>
+          <w:rFonts w:ascii="Times New Roman" w:eastAsia="ＭＳ 明朝" w:hAnsi="Times New Roman" w:hint="eastAsia"/>
+          <w:color w:val="000000" w:themeColor="text1"/>
+          <w:szCs w:val="20"/>
+        </w:rPr>
+        <w:t>掃除装置は曲線に沿うよう動かす必要がある。</w:t>
+      </w:r>
+      <w:r>
+        <w:rPr>
+          <w:rFonts w:ascii="Times New Roman" w:eastAsia="ＭＳ 明朝" w:hAnsi="Times New Roman" w:hint="eastAsia"/>
+          <w:color w:val="000000" w:themeColor="text1"/>
+          <w:szCs w:val="20"/>
+        </w:rPr>
+        <w:t>曲面に沿った掃除が必要であることと、生活空間でも応用されることを期待し、</w:t>
+      </w:r>
+      <w:r>
+        <w:rPr>
+          <w:rFonts w:ascii="Times New Roman" w:eastAsia="ＭＳ 明朝" w:hAnsi="Times New Roman" w:hint="eastAsia"/>
+          <w:color w:val="000000" w:themeColor="text1"/>
+          <w:szCs w:val="20"/>
+        </w:rPr>
+        <w:t>掃除装置は</w:t>
+      </w:r>
+      <w:r>
+        <w:rPr>
+          <w:rFonts w:ascii="Times New Roman" w:eastAsia="ＭＳ 明朝" w:hAnsi="Times New Roman" w:hint="eastAsia"/>
+          <w:color w:val="000000" w:themeColor="text1"/>
+          <w:szCs w:val="20"/>
+        </w:rPr>
+        <w:t>ロボットアーム</w:t>
+      </w:r>
+      <w:r>
+        <w:rPr>
+          <w:rFonts w:ascii="Times New Roman" w:eastAsia="ＭＳ 明朝" w:hAnsi="Times New Roman" w:hint="eastAsia"/>
+          <w:color w:val="000000" w:themeColor="text1"/>
+          <w:szCs w:val="20"/>
+        </w:rPr>
+        <w:t>のエンドエフェクタに取</w:t>
+      </w:r>
+      <w:r>
+        <w:rPr>
+          <w:rFonts w:ascii="Times New Roman" w:eastAsia="ＭＳ 明朝" w:hAnsi="Times New Roman" w:hint="eastAsia"/>
+          <w:color w:val="000000" w:themeColor="text1"/>
+          <w:szCs w:val="20"/>
+        </w:rPr>
+        <w:lastRenderedPageBreak/>
+        <w:t>り付ける</w:t>
+      </w:r>
+      <w:r>
+        <w:rPr>
+          <w:rFonts w:ascii="Times New Roman" w:eastAsia="ＭＳ 明朝" w:hAnsi="Times New Roman" w:hint="eastAsia"/>
+          <w:color w:val="000000" w:themeColor="text1"/>
+          <w:szCs w:val="20"/>
+        </w:rPr>
+        <w:t>ことにした。</w:t>
+      </w:r>
+      <w:r>
+        <w:rPr>
+          <w:rFonts w:ascii="Times New Roman" w:eastAsia="ＭＳ 明朝" w:hAnsi="Times New Roman" w:hint="eastAsia"/>
+          <w:color w:val="000000" w:themeColor="text1"/>
+          <w:szCs w:val="20"/>
+        </w:rPr>
+        <w:t>エンドエフェクタに取り付けた掃除装置で便器についた尿の拭き掃除と床についた尿の拭き掃除のどちらも行う。</w:t>
+      </w:r>
+    </w:p>
+    <w:p>
+      <w:pPr>
+        <w:adjustRightInd w:val="0"/>
+        <w:snapToGrid w:val="0"/>
+        <w:ind w:firstLineChars="100" w:firstLine="220"/>
+        <w:jc w:val="both"/>
+        <w:rPr>
+          <w:rFonts w:ascii="Times New Roman" w:eastAsia="ＭＳ 明朝" w:hAnsi="Times New Roman"/>
+          <w:color w:val="000000" w:themeColor="text1"/>
+          <w:szCs w:val="20"/>
+        </w:rPr>
+      </w:pPr>
+      <w:r>
+        <w:rPr>
+          <w:rFonts w:ascii="Times New Roman" w:eastAsia="ＭＳ 明朝" w:hAnsi="Times New Roman" w:hint="eastAsia"/>
+          <w:color w:val="000000" w:themeColor="text1"/>
+          <w:szCs w:val="20"/>
+        </w:rPr>
+        <w:t>また、便器の</w:t>
+      </w:r>
+      <w:r>
+        <w:rPr>
+          <w:rFonts w:ascii="Times New Roman" w:eastAsia="ＭＳ 明朝" w:hAnsi="Times New Roman" w:hint="eastAsia"/>
+          <w:color w:val="000000" w:themeColor="text1"/>
+          <w:szCs w:val="20"/>
+        </w:rPr>
+        <w:t>掃除の際、便器についた汚れを落とすため、</w:t>
+      </w:r>
+      <w:r>
+        <w:rPr>
+          <w:rFonts w:ascii="Times New Roman" w:eastAsia="ＭＳ 明朝" w:hAnsi="Times New Roman" w:hint="eastAsia"/>
+          <w:color w:val="000000" w:themeColor="text1"/>
+          <w:szCs w:val="20"/>
+        </w:rPr>
+        <w:t>便器に掃除装置を押し付けて拭き掃除を行う必要がある。そのため、</w:t>
+      </w:r>
+      <w:r>
+        <w:rPr>
+          <w:rFonts w:ascii="Times New Roman" w:eastAsia="ＭＳ 明朝" w:hAnsi="Times New Roman" w:hint="eastAsia"/>
+          <w:color w:val="000000" w:themeColor="text1"/>
+          <w:szCs w:val="20"/>
+        </w:rPr>
+        <w:t>便器の拭き掃除にはトルクモードでロボットアームを動かす。トルクモードは</w:t>
+      </w:r>
+      <w:r>
+        <w:rPr>
+          <w:rFonts w:ascii="Times New Roman" w:eastAsia="ＭＳ 明朝" w:hAnsi="Times New Roman" w:hint="eastAsia"/>
+          <w:color w:val="000000" w:themeColor="text1"/>
+          <w:szCs w:val="20"/>
+        </w:rPr>
+        <w:t>ロボットアームの</w:t>
+      </w:r>
+      <w:r>
+        <w:rPr>
+          <w:rFonts w:ascii="Times New Roman" w:eastAsia="ＭＳ 明朝" w:hAnsi="Times New Roman" w:hint="eastAsia"/>
+          <w:color w:val="000000" w:themeColor="text1"/>
+          <w:szCs w:val="20"/>
+        </w:rPr>
+        <w:t>各関節の</w:t>
+      </w:r>
+      <w:r>
+        <w:rPr>
+          <w:rFonts w:ascii="Times New Roman" w:eastAsia="ＭＳ 明朝" w:hAnsi="Times New Roman" w:hint="eastAsia"/>
+          <w:color w:val="000000" w:themeColor="text1"/>
+          <w:szCs w:val="20"/>
+        </w:rPr>
+        <w:t>モーターの出力を</w:t>
+      </w:r>
+      <w:r>
+        <w:rPr>
+          <w:rFonts w:ascii="Times New Roman" w:eastAsia="ＭＳ 明朝" w:hAnsi="Times New Roman" w:hint="eastAsia"/>
+          <w:color w:val="000000" w:themeColor="text1"/>
+          <w:szCs w:val="20"/>
+        </w:rPr>
+        <w:t>トルクベースで決める</w:t>
+      </w:r>
+      <w:r>
+        <w:rPr>
+          <w:rFonts w:ascii="Times New Roman" w:eastAsia="ＭＳ 明朝" w:hAnsi="Times New Roman" w:hint="eastAsia"/>
+          <w:color w:val="000000" w:themeColor="text1"/>
+          <w:szCs w:val="20"/>
+        </w:rPr>
+        <w:t>モーターの出力方式である。</w:t>
+      </w:r>
+    </w:p>
+    <w:p>
+      <w:pPr>
+        <w:adjustRightInd w:val="0"/>
+        <w:snapToGrid w:val="0"/>
+        <w:ind w:firstLineChars="100" w:firstLine="220"/>
+        <w:jc w:val="both"/>
+        <w:rPr>
+          <w:rFonts w:ascii="Times New Roman" w:eastAsia="ＭＳ 明朝" w:hAnsi="Times New Roman" w:hint="eastAsia"/>
+          <w:color w:val="000000" w:themeColor="text1"/>
+          <w:szCs w:val="20"/>
+        </w:rPr>
+      </w:pPr>
+      <w:r>
+        <w:rPr>
+          <w:rFonts w:ascii="Times New Roman" w:eastAsia="ＭＳ 明朝" w:hAnsi="Times New Roman" w:hint="eastAsia"/>
+          <w:color w:val="000000" w:themeColor="text1"/>
+          <w:szCs w:val="20"/>
+        </w:rPr>
+        <w:t>またロボットがトイレ部屋の中で掃除ができる必要がある</w:t>
+      </w:r>
+      <w:r>
+        <w:rPr>
+          <w:rFonts w:ascii="Times New Roman" w:eastAsia="ＭＳ 明朝" w:hAnsi="Times New Roman" w:hint="eastAsia"/>
+          <w:color w:val="000000" w:themeColor="text1"/>
+          <w:szCs w:val="20"/>
+        </w:rPr>
+        <w:t>ため、大きさを直径</w:t>
+      </w:r>
+      <w:r>
+        <w:rPr>
+          <w:rFonts w:ascii="Times New Roman" w:eastAsia="ＭＳ 明朝" w:hAnsi="Times New Roman" w:hint="eastAsia"/>
+          <w:color w:val="000000" w:themeColor="text1"/>
+          <w:szCs w:val="20"/>
+        </w:rPr>
+        <w:t>450mm</w:t>
+      </w:r>
+      <w:r>
+        <w:rPr>
+          <w:rFonts w:ascii="Times New Roman" w:eastAsia="ＭＳ 明朝" w:hAnsi="Times New Roman" w:hint="eastAsia"/>
+          <w:color w:val="000000" w:themeColor="text1"/>
+          <w:szCs w:val="20"/>
+        </w:rPr>
+        <w:t>に収まるとした。</w:t>
+      </w:r>
+      <w:r>
+        <w:rPr>
+          <w:rFonts w:ascii="Times New Roman" w:eastAsia="ＭＳ 明朝" w:hAnsi="Times New Roman" w:hint="eastAsia"/>
+          <w:color w:val="000000" w:themeColor="text1"/>
+          <w:szCs w:val="20"/>
+        </w:rPr>
+        <w:t>薩見らの</w:t>
+      </w:r>
+      <w:r>
+        <w:rPr>
+          <w:rFonts w:ascii="Times New Roman" w:eastAsia="ＭＳ 明朝" w:hAnsi="Times New Roman" w:hint="eastAsia"/>
+          <w:color w:val="000000" w:themeColor="text1"/>
+          <w:szCs w:val="20"/>
+        </w:rPr>
+        <w:t>開発したロボットの大きさは約</w:t>
+      </w:r>
+      <w:r>
+        <w:rPr>
+          <w:rFonts w:ascii="Times New Roman" w:eastAsia="ＭＳ 明朝" w:hAnsi="Times New Roman" w:hint="eastAsia"/>
+          <w:color w:val="000000" w:themeColor="text1"/>
+          <w:szCs w:val="20"/>
+        </w:rPr>
+        <w:t>450mmX500mm</w:t>
+      </w:r>
+      <w:r>
+        <w:rPr>
+          <w:rFonts w:ascii="Times New Roman" w:eastAsia="ＭＳ 明朝" w:hAnsi="Times New Roman" w:hint="eastAsia"/>
+          <w:color w:val="000000" w:themeColor="text1"/>
+          <w:szCs w:val="20"/>
+        </w:rPr>
+        <w:t>で、実際のトイレで実証実験され、掃除ができることが証明されているため、それより小さければ実際のトイレで掃除ができるといえる。</w:t>
+      </w:r>
+    </w:p>
+    <w:p>
+      <w:pPr>
+        <w:adjustRightInd w:val="0"/>
+        <w:snapToGrid w:val="0"/>
+        <w:ind w:firstLineChars="100" w:firstLine="220"/>
+        <w:jc w:val="both"/>
+        <w:rPr>
+          <w:rFonts w:ascii="Times New Roman" w:eastAsia="ＭＳ 明朝" w:hAnsi="Times New Roman"/>
+          <w:color w:val="000000" w:themeColor="text1"/>
+          <w:szCs w:val="20"/>
+        </w:rPr>
+      </w:pPr>
+      <w:r>
+        <w:rPr>
+          <w:rFonts w:ascii="Times New Roman" w:eastAsia="ＭＳ 明朝" w:hAnsi="Times New Roman" w:hint="eastAsia"/>
+          <w:color w:val="000000" w:themeColor="text1"/>
+          <w:szCs w:val="20"/>
+        </w:rPr>
+        <w:t>さらに、自動ロボットとしてトイレの部屋におけるトイレとロボットの位置関係を把握する必要があるため、</w:t>
+      </w:r>
+      <w:r>
+        <w:rPr>
+          <w:rFonts w:ascii="Times New Roman" w:eastAsia="ＭＳ 明朝" w:hAnsi="Times New Roman" w:hint="eastAsia"/>
+          <w:color w:val="000000" w:themeColor="text1"/>
+          <w:szCs w:val="20"/>
+        </w:rPr>
+        <w:t>2DLidar</w:t>
+      </w:r>
+      <w:r>
+        <w:rPr>
+          <w:rFonts w:ascii="Times New Roman" w:eastAsia="ＭＳ 明朝" w:hAnsi="Times New Roman" w:hint="eastAsia"/>
+          <w:color w:val="000000" w:themeColor="text1"/>
+          <w:szCs w:val="20"/>
+        </w:rPr>
+        <w:t>と</w:t>
+      </w:r>
+      <w:r>
+        <w:rPr>
+          <w:rFonts w:ascii="Times New Roman" w:eastAsia="ＭＳ 明朝" w:hAnsi="Times New Roman"/>
+          <w:color w:val="000000" w:themeColor="text1"/>
+          <w:szCs w:val="20"/>
+        </w:rPr>
+        <w:t>Depth Camera</w:t>
+      </w:r>
+      <w:r>
+        <w:rPr>
+          <w:rFonts w:ascii="Times New Roman" w:eastAsia="ＭＳ 明朝" w:hAnsi="Times New Roman" w:hint="eastAsia"/>
+          <w:color w:val="000000" w:themeColor="text1"/>
+          <w:szCs w:val="20"/>
+        </w:rPr>
+        <w:t>をそれぞれ自己位置推定とトイレの形状推定のために搭載することとした</w:t>
+      </w:r>
+      <w:r>
+        <w:rPr>
+          <w:rFonts w:ascii="Times New Roman" w:eastAsia="ＭＳ 明朝" w:hAnsi="Times New Roman" w:hint="eastAsia"/>
+          <w:color w:val="000000" w:themeColor="text1"/>
+          <w:szCs w:val="20"/>
+        </w:rPr>
+        <w:t>。</w:t>
+      </w:r>
+      <w:r>
+        <w:rPr>
+          <w:rFonts w:ascii="Times New Roman" w:eastAsia="ＭＳ 明朝" w:hAnsi="Times New Roman" w:hint="eastAsia"/>
+          <w:color w:val="000000" w:themeColor="text1"/>
+          <w:szCs w:val="20"/>
+        </w:rPr>
+        <w:t>Depth Camera</w:t>
+      </w:r>
+      <w:r>
+        <w:rPr>
+          <w:rFonts w:ascii="Times New Roman" w:eastAsia="ＭＳ 明朝" w:hAnsi="Times New Roman" w:hint="eastAsia"/>
+          <w:color w:val="000000" w:themeColor="text1"/>
+          <w:szCs w:val="20"/>
+        </w:rPr>
+        <w:t>はロボットアームに取り付けることで、全方位を見ることができる。</w:t>
       </w:r>
     </w:p>
     <w:p>
@@ -1168,7 +3041,7 @@
           <w:sz w:val="20"/>
           <w:szCs w:val="20"/>
         </w:rPr>
-        <w:t>2.1</w:t>
+        <w:t>2.3</w:t>
       </w:r>
       <w:r>
         <w:rPr>
@@ -1178,265 +3051,41 @@
           <w:sz w:val="20"/>
           <w:szCs w:val="20"/>
         </w:rPr>
-        <w:t>要求仕様</w:t>
-      </w:r>
-    </w:p>
-    <w:p>
-      <w:pPr>
-        <w:adjustRightInd w:val="0"/>
-        <w:snapToGrid w:val="0"/>
-        <w:ind w:firstLineChars="100" w:firstLine="220"/>
-        <w:jc w:val="both"/>
-        <w:rPr>
-          <w:rFonts w:ascii="Times New Roman" w:eastAsia="ＭＳ 明朝" w:hAnsi="Times New Roman"/>
-          <w:color w:val="000000" w:themeColor="text1"/>
-          <w:szCs w:val="20"/>
-        </w:rPr>
-      </w:pPr>
-      <w:r>
-        <w:rPr>
-          <w:rFonts w:ascii="Times New Roman" w:eastAsia="ＭＳ 明朝" w:hAnsi="Times New Roman" w:hint="eastAsia"/>
-          <w:color w:val="000000" w:themeColor="text1"/>
-          <w:szCs w:val="20"/>
-        </w:rPr>
-        <w:t>トイレの部屋の定義をトイレの部屋全体にすると部屋の換気扇など対応すべき範囲が広くなりすぎてロボットの構成が大きくなりすぎてしまう。そこで清掃対象を、洋式トイレの便座までの高さまで限定した。またトイレに存在するごみにはトイレットペーパー以外にも髪の毛、さらには床面にこびりつき湿式清掃を必要とするものもあるが、今回は乾式清掃を必要とするトイレットペーパーに限定した。ロボットは塵取り清掃を行い、尿の拭き掃除を行う必要がある。また、ロボットはトイレの部屋に入られる大きさである必要がある。そこで要求仕様を以下のように定義した。</w:t>
-      </w:r>
-    </w:p>
-    <w:p>
-      <w:pPr>
-        <w:adjustRightInd w:val="0"/>
-        <w:snapToGrid w:val="0"/>
-        <w:jc w:val="both"/>
-        <w:rPr>
-          <w:rFonts w:ascii="Times New Roman" w:eastAsia="ＭＳ 明朝" w:hAnsi="Times New Roman"/>
-          <w:color w:val="000000" w:themeColor="text1"/>
-          <w:szCs w:val="20"/>
-        </w:rPr>
-      </w:pPr>
-      <w:r>
-        <w:rPr>
-          <w:rFonts w:ascii="Times New Roman" w:eastAsia="ＭＳ 明朝" w:hAnsi="Times New Roman"/>
-          <w:color w:val="000000" w:themeColor="text1"/>
-          <w:szCs w:val="20"/>
-        </w:rPr>
-        <w:t xml:space="preserve">(1) </w:t>
-      </w:r>
-      <w:r>
-        <w:rPr>
-          <w:rFonts w:ascii="Times New Roman" w:eastAsia="ＭＳ 明朝" w:hAnsi="Times New Roman" w:hint="eastAsia"/>
-          <w:color w:val="000000" w:themeColor="text1"/>
-          <w:szCs w:val="20"/>
-        </w:rPr>
-        <w:t>トイレに散らばった</w:t>
-      </w:r>
-      <w:r>
-        <w:rPr>
-          <w:rFonts w:ascii="Times New Roman" w:eastAsia="ＭＳ 明朝" w:hAnsi="Times New Roman" w:hint="eastAsia"/>
-          <w:color w:val="000000" w:themeColor="text1"/>
-          <w:szCs w:val="20"/>
-        </w:rPr>
-        <w:t>5mm</w:t>
-      </w:r>
-      <w:r>
-        <w:rPr>
-          <w:rFonts w:ascii="Times New Roman" w:eastAsia="ＭＳ 明朝" w:hAnsi="Times New Roman" w:hint="eastAsia"/>
-          <w:color w:val="000000" w:themeColor="text1"/>
-          <w:szCs w:val="20"/>
-        </w:rPr>
-        <w:t>角のトイレットペーパーをロボットが自身のごみ箱に収納できる。</w:t>
-      </w:r>
-    </w:p>
-    <w:p>
-      <w:pPr>
-        <w:adjustRightInd w:val="0"/>
-        <w:snapToGrid w:val="0"/>
-        <w:jc w:val="both"/>
-        <w:rPr>
-          <w:rFonts w:ascii="Times New Roman" w:eastAsia="ＭＳ 明朝" w:hAnsi="Times New Roman"/>
-          <w:color w:val="000000" w:themeColor="text1"/>
-          <w:szCs w:val="20"/>
-        </w:rPr>
-      </w:pPr>
-      <w:r>
-        <w:rPr>
-          <w:rFonts w:ascii="Times New Roman" w:eastAsia="ＭＳ 明朝" w:hAnsi="Times New Roman"/>
-          <w:color w:val="000000" w:themeColor="text1"/>
-          <w:szCs w:val="20"/>
-        </w:rPr>
-        <w:t>(2)</w:t>
-      </w:r>
-      <w:r>
-        <w:rPr>
-          <w:rFonts w:ascii="Times New Roman" w:eastAsia="ＭＳ 明朝" w:hAnsi="Times New Roman" w:hint="eastAsia"/>
-          <w:color w:val="000000" w:themeColor="text1"/>
-          <w:szCs w:val="20"/>
-        </w:rPr>
-        <w:t xml:space="preserve"> </w:t>
-      </w:r>
-      <w:r>
-        <w:rPr>
-          <w:rFonts w:ascii="Times New Roman" w:eastAsia="ＭＳ 明朝" w:hAnsi="Times New Roman" w:hint="eastAsia"/>
-          <w:color w:val="000000" w:themeColor="text1"/>
-          <w:szCs w:val="20"/>
-        </w:rPr>
-        <w:t>トイレ側面や便座下の上面につく飛沫の</w:t>
-      </w:r>
-      <w:r>
-        <w:rPr>
-          <w:rFonts w:ascii="Times New Roman" w:eastAsia="ＭＳ 明朝" w:hAnsi="Times New Roman" w:hint="eastAsia"/>
-          <w:color w:val="000000" w:themeColor="text1"/>
-          <w:szCs w:val="20"/>
-        </w:rPr>
-        <w:t>8</w:t>
-      </w:r>
-      <w:r>
-        <w:rPr>
-          <w:rFonts w:ascii="Times New Roman" w:eastAsia="ＭＳ 明朝" w:hAnsi="Times New Roman" w:hint="eastAsia"/>
-          <w:color w:val="000000" w:themeColor="text1"/>
-          <w:szCs w:val="20"/>
-        </w:rPr>
-        <w:t>割を除去できる。</w:t>
-      </w:r>
-    </w:p>
-    <w:p>
-      <w:pPr>
-        <w:adjustRightInd w:val="0"/>
-        <w:snapToGrid w:val="0"/>
-        <w:jc w:val="both"/>
-        <w:rPr>
-          <w:rFonts w:ascii="Times New Roman" w:eastAsia="ＭＳ 明朝" w:hAnsi="Times New Roman"/>
-          <w:color w:val="000000" w:themeColor="text1"/>
-          <w:szCs w:val="20"/>
-        </w:rPr>
-      </w:pPr>
-      <w:r>
-        <w:rPr>
-          <w:rFonts w:ascii="Times New Roman" w:eastAsia="ＭＳ 明朝" w:hAnsi="Times New Roman" w:hint="eastAsia"/>
-          <w:color w:val="000000" w:themeColor="text1"/>
-          <w:szCs w:val="20"/>
-        </w:rPr>
-        <w:t xml:space="preserve">(3) </w:t>
-      </w:r>
-      <w:r>
-        <w:rPr>
-          <w:rFonts w:ascii="Times New Roman" w:eastAsia="ＭＳ 明朝" w:hAnsi="Times New Roman" w:hint="eastAsia"/>
-          <w:color w:val="000000" w:themeColor="text1"/>
-          <w:szCs w:val="20"/>
-        </w:rPr>
-        <w:t>直径</w:t>
-      </w:r>
-      <w:r>
-        <w:rPr>
-          <w:rFonts w:ascii="Times New Roman" w:eastAsia="ＭＳ 明朝" w:hAnsi="Times New Roman"/>
-          <w:color w:val="000000" w:themeColor="text1"/>
-          <w:szCs w:val="20"/>
-        </w:rPr>
-        <w:t>450mm</w:t>
-      </w:r>
-      <w:r>
-        <w:rPr>
-          <w:rFonts w:ascii="Times New Roman" w:eastAsia="ＭＳ 明朝" w:hAnsi="Times New Roman" w:hint="eastAsia"/>
-          <w:color w:val="000000" w:themeColor="text1"/>
-          <w:szCs w:val="20"/>
-        </w:rPr>
-        <w:t>に収まる</w:t>
-      </w:r>
-      <w:r>
-        <w:rPr>
-          <w:rFonts w:ascii="Times New Roman" w:eastAsia="ＭＳ 明朝" w:hAnsi="Times New Roman" w:hint="eastAsia"/>
-          <w:color w:val="000000" w:themeColor="text1"/>
-          <w:szCs w:val="20"/>
-        </w:rPr>
-        <w:t>[1]</w:t>
-      </w:r>
-      <w:r>
-        <w:rPr>
-          <w:rFonts w:ascii="Times New Roman" w:eastAsia="ＭＳ 明朝" w:hAnsi="Times New Roman" w:hint="eastAsia"/>
-          <w:color w:val="000000" w:themeColor="text1"/>
-          <w:szCs w:val="20"/>
-        </w:rPr>
-        <w:t>。</w:t>
-      </w:r>
-    </w:p>
-    <w:p>
-      <w:pPr>
-        <w:adjustRightInd w:val="0"/>
-        <w:snapToGrid w:val="0"/>
-        <w:jc w:val="both"/>
-        <w:rPr>
-          <w:rFonts w:ascii="Times New Roman" w:eastAsia="ＭＳ 明朝" w:hAnsi="Times New Roman"/>
-          <w:b/>
-          <w:color w:val="000000" w:themeColor="text1"/>
-          <w:sz w:val="20"/>
-          <w:szCs w:val="20"/>
-        </w:rPr>
-      </w:pPr>
-      <w:r>
-        <w:rPr>
-          <w:rFonts w:ascii="Times New Roman" w:eastAsia="ＭＳ 明朝" w:hAnsi="Times New Roman" w:hint="eastAsia"/>
-          <w:b/>
-          <w:color w:val="000000" w:themeColor="text1"/>
-          <w:sz w:val="20"/>
-          <w:szCs w:val="20"/>
-        </w:rPr>
-        <w:t>2.</w:t>
-      </w:r>
-      <w:r>
-        <w:rPr>
-          <w:rFonts w:ascii="Times New Roman" w:eastAsia="ＭＳ 明朝" w:hAnsi="Times New Roman"/>
-          <w:b/>
-          <w:color w:val="000000" w:themeColor="text1"/>
-          <w:sz w:val="20"/>
-          <w:szCs w:val="20"/>
-        </w:rPr>
-        <w:t>2</w:t>
-      </w:r>
-      <w:r>
-        <w:rPr>
-          <w:rFonts w:ascii="Times New Roman" w:eastAsia="ＭＳ 明朝" w:hAnsi="Times New Roman" w:hint="eastAsia"/>
-          <w:b/>
-          <w:color w:val="000000" w:themeColor="text1"/>
-          <w:sz w:val="20"/>
-          <w:szCs w:val="20"/>
-        </w:rPr>
-        <w:t>技術課題と解決方針</w:t>
-      </w:r>
-    </w:p>
-    <w:p>
-      <w:pPr>
-        <w:adjustRightInd w:val="0"/>
-        <w:snapToGrid w:val="0"/>
-        <w:ind w:firstLineChars="100" w:firstLine="220"/>
-        <w:jc w:val="both"/>
-        <w:rPr>
-          <w:rFonts w:ascii="Times New Roman" w:eastAsia="ＭＳ 明朝" w:hAnsi="Times New Roman"/>
-          <w:color w:val="000000" w:themeColor="text1"/>
-          <w:szCs w:val="20"/>
-        </w:rPr>
-      </w:pPr>
-      <w:r>
-        <w:rPr>
-          <w:rFonts w:ascii="Times New Roman" w:eastAsia="ＭＳ 明朝" w:hAnsi="Times New Roman" w:hint="eastAsia"/>
-          <w:color w:val="000000" w:themeColor="text1"/>
-          <w:szCs w:val="20"/>
-        </w:rPr>
-        <w:t>トイレ側面は曲線であるため、エンドエフェクタを曲面に沿って動かす必要がある。掃除ロボットのアイデアとして壁に張り付いて清掃を行うロボットもある</w:t>
-      </w:r>
-      <w:r>
-        <w:rPr>
-          <w:rFonts w:ascii="Times New Roman" w:eastAsia="ＭＳ 明朝" w:hAnsi="Times New Roman" w:hint="eastAsia"/>
-          <w:color w:val="000000" w:themeColor="text1"/>
-          <w:szCs w:val="20"/>
-        </w:rPr>
-        <w:t>[2]</w:t>
-      </w:r>
-      <w:r>
-        <w:rPr>
-          <w:rFonts w:ascii="Times New Roman" w:eastAsia="ＭＳ 明朝" w:hAnsi="Times New Roman" w:hint="eastAsia"/>
-          <w:color w:val="000000" w:themeColor="text1"/>
-          <w:szCs w:val="20"/>
-        </w:rPr>
-        <w:t>。しかし、曲面に沿った掃除が必要であることと、生活空間でも応用されることを期待し、ロボットアームを搭載することにした。また、トイレ側面の掃除にはロボットアームのトルクモードを使うこととした。さらに、自動ロボットとしてトイレの部屋におけるトイレとロボットの位置関係を把握する必要があるため、</w:t>
+        <w:t>アイデア仕様</w:t>
+      </w:r>
+    </w:p>
+    <w:p>
+      <w:pPr>
+        <w:jc w:val="both"/>
+        <w:rPr>
+          <w:rFonts w:ascii="Times New Roman" w:eastAsia="ＭＳ 明朝" w:hAnsi="Times New Roman"/>
+          <w:color w:val="000000" w:themeColor="text1"/>
+          <w:szCs w:val="20"/>
+        </w:rPr>
+      </w:pPr>
+      <w:r>
+        <w:rPr>
+          <w:rFonts w:ascii="Times New Roman" w:eastAsia="ＭＳ 明朝" w:hAnsi="Times New Roman" w:hint="eastAsia"/>
+          <w:color w:val="000000" w:themeColor="text1"/>
+          <w:szCs w:val="20"/>
+        </w:rPr>
+        <w:t xml:space="preserve">　ベースに掃除ロボット、ロボットアームにはサーボモータを</w:t>
+      </w:r>
+      <w:r>
+        <w:rPr>
+          <w:rFonts w:ascii="Times New Roman" w:eastAsia="ＭＳ 明朝" w:hAnsi="Times New Roman" w:hint="eastAsia"/>
+          <w:color w:val="000000" w:themeColor="text1"/>
+          <w:szCs w:val="20"/>
+        </w:rPr>
+        <w:t>5</w:t>
+      </w:r>
+      <w:r>
+        <w:rPr>
+          <w:rFonts w:ascii="Times New Roman" w:eastAsia="ＭＳ 明朝" w:hAnsi="Times New Roman" w:hint="eastAsia"/>
+          <w:color w:val="000000" w:themeColor="text1"/>
+          <w:szCs w:val="20"/>
+        </w:rPr>
+        <w:t>つ用い、センサには</w:t>
       </w:r>
       <w:r>
         <w:rPr>
@@ -1468,106 +3117,6 @@
           <w:color w:val="000000" w:themeColor="text1"/>
           <w:szCs w:val="20"/>
         </w:rPr>
-        <w:t>をそれぞれ自己位置推定とトイレの形状推定のために搭載した。</w:t>
-      </w:r>
-    </w:p>
-    <w:p>
-      <w:pPr>
-        <w:adjustRightInd w:val="0"/>
-        <w:snapToGrid w:val="0"/>
-        <w:jc w:val="both"/>
-        <w:rPr>
-          <w:rFonts w:ascii="Times New Roman" w:eastAsia="ＭＳ 明朝" w:hAnsi="Times New Roman"/>
-          <w:b/>
-          <w:color w:val="000000" w:themeColor="text1"/>
-          <w:sz w:val="20"/>
-          <w:szCs w:val="20"/>
-        </w:rPr>
-      </w:pPr>
-      <w:r>
-        <w:rPr>
-          <w:rFonts w:ascii="Times New Roman" w:eastAsia="ＭＳ 明朝" w:hAnsi="Times New Roman" w:hint="eastAsia"/>
-          <w:b/>
-          <w:color w:val="000000" w:themeColor="text1"/>
-          <w:sz w:val="20"/>
-          <w:szCs w:val="20"/>
-        </w:rPr>
-        <w:t>2.3</w:t>
-      </w:r>
-      <w:r>
-        <w:rPr>
-          <w:rFonts w:ascii="Times New Roman" w:eastAsia="ＭＳ 明朝" w:hAnsi="Times New Roman" w:hint="eastAsia"/>
-          <w:b/>
-          <w:color w:val="000000" w:themeColor="text1"/>
-          <w:sz w:val="20"/>
-          <w:szCs w:val="20"/>
-        </w:rPr>
-        <w:t>アイデア仕様</w:t>
-      </w:r>
-    </w:p>
-    <w:p>
-      <w:pPr>
-        <w:jc w:val="both"/>
-        <w:rPr>
-          <w:rFonts w:ascii="Times New Roman" w:eastAsia="ＭＳ 明朝" w:hAnsi="Times New Roman"/>
-          <w:color w:val="000000" w:themeColor="text1"/>
-          <w:szCs w:val="20"/>
-        </w:rPr>
-      </w:pPr>
-      <w:r>
-        <w:rPr>
-          <w:rFonts w:ascii="Times New Roman" w:eastAsia="ＭＳ 明朝" w:hAnsi="Times New Roman" w:hint="eastAsia"/>
-          <w:color w:val="000000" w:themeColor="text1"/>
-          <w:szCs w:val="20"/>
-        </w:rPr>
-        <w:t xml:space="preserve">　ベースに掃除ロボット、ロボットアームにはサーボモータを</w:t>
-      </w:r>
-      <w:r>
-        <w:rPr>
-          <w:rFonts w:ascii="Times New Roman" w:eastAsia="ＭＳ 明朝" w:hAnsi="Times New Roman" w:hint="eastAsia"/>
-          <w:color w:val="000000" w:themeColor="text1"/>
-          <w:szCs w:val="20"/>
-        </w:rPr>
-        <w:t>5</w:t>
-      </w:r>
-      <w:r>
-        <w:rPr>
-          <w:rFonts w:ascii="Times New Roman" w:eastAsia="ＭＳ 明朝" w:hAnsi="Times New Roman" w:hint="eastAsia"/>
-          <w:color w:val="000000" w:themeColor="text1"/>
-          <w:szCs w:val="20"/>
-        </w:rPr>
-        <w:t>つ用い、センサには</w:t>
-      </w:r>
-      <w:r>
-        <w:rPr>
-          <w:rFonts w:ascii="Times New Roman" w:eastAsia="ＭＳ 明朝" w:hAnsi="Times New Roman" w:hint="eastAsia"/>
-          <w:color w:val="000000" w:themeColor="text1"/>
-          <w:szCs w:val="20"/>
-        </w:rPr>
-        <w:t>2DLidar</w:t>
-      </w:r>
-      <w:r>
-        <w:rPr>
-          <w:rFonts w:ascii="Times New Roman" w:eastAsia="ＭＳ 明朝" w:hAnsi="Times New Roman" w:hint="eastAsia"/>
-          <w:color w:val="000000" w:themeColor="text1"/>
-          <w:szCs w:val="20"/>
-        </w:rPr>
-        <w:t>と</w:t>
-      </w:r>
-      <w:r>
-        <w:rPr>
-          <w:rFonts w:ascii="Times New Roman" w:eastAsia="ＭＳ 明朝" w:hAnsi="Times New Roman"/>
-          <w:color w:val="000000" w:themeColor="text1"/>
-          <w:szCs w:val="20"/>
-        </w:rPr>
-        <w:t>Depth Camera</w:t>
-      </w:r>
-      <w:r>
-        <w:rPr>
-          <w:rFonts w:ascii="Times New Roman" w:eastAsia="ＭＳ 明朝" w:hAnsi="Times New Roman" w:hint="eastAsia"/>
-          <w:color w:val="000000" w:themeColor="text1"/>
-          <w:szCs w:val="20"/>
-        </w:rPr>
         <w:t>を用いた。仕様を</w:t>
       </w:r>
       <w:r>
@@ -1626,168 +3175,6 @@
         </w:rPr>
         <w:t>に示す。</w:t>
       </w:r>
-    </w:p>
-    <w:p>
-      <w:pPr>
-        <w:jc w:val="both"/>
-        <w:rPr>
-          <w:rFonts w:ascii="Times New Roman" w:eastAsia="ＭＳ 明朝" w:hAnsi="Times New Roman"/>
-          <w:color w:val="000000" w:themeColor="text1"/>
-          <w:szCs w:val="20"/>
-        </w:rPr>
-      </w:pPr>
-    </w:p>
-    <w:p>
-      <w:pPr>
-        <w:adjustRightInd w:val="0"/>
-        <w:snapToGrid w:val="0"/>
-        <w:jc w:val="both"/>
-        <w:rPr>
-          <w:rFonts w:ascii="Times New Roman" w:eastAsia="ＭＳ 明朝" w:hAnsi="Times New Roman"/>
-          <w:b/>
-          <w:color w:val="000000" w:themeColor="text1"/>
-          <w:sz w:val="20"/>
-          <w:szCs w:val="20"/>
-        </w:rPr>
-      </w:pPr>
-      <w:r>
-        <w:rPr>
-          <w:rFonts w:ascii="Times New Roman" w:eastAsia="ＭＳ 明朝" w:hAnsi="Times New Roman" w:hint="eastAsia"/>
-          <w:b/>
-          <w:color w:val="000000" w:themeColor="text1"/>
-          <w:sz w:val="20"/>
-          <w:szCs w:val="20"/>
-        </w:rPr>
-        <w:t>3</w:t>
-      </w:r>
-      <w:r>
-        <w:rPr>
-          <w:rFonts w:ascii="Times New Roman" w:eastAsia="ＭＳ 明朝" w:hAnsi="Times New Roman"/>
-          <w:b/>
-          <w:color w:val="000000" w:themeColor="text1"/>
-          <w:sz w:val="20"/>
-          <w:szCs w:val="20"/>
-        </w:rPr>
-        <w:t xml:space="preserve">. </w:t>
-      </w:r>
-      <w:r>
-        <w:rPr>
-          <w:rFonts w:ascii="Times New Roman" w:eastAsia="ＭＳ 明朝" w:hAnsi="Times New Roman" w:hint="eastAsia"/>
-          <w:b/>
-          <w:color w:val="000000" w:themeColor="text1"/>
-          <w:sz w:val="20"/>
-          <w:szCs w:val="20"/>
-        </w:rPr>
-        <w:t>実験</w:t>
-      </w:r>
-    </w:p>
-    <w:p>
-      <w:pPr>
-        <w:adjustRightInd w:val="0"/>
-        <w:snapToGrid w:val="0"/>
-        <w:jc w:val="both"/>
-        <w:rPr>
-          <w:rFonts w:ascii="Times New Roman" w:eastAsia="ＭＳ 明朝" w:hAnsi="Times New Roman"/>
-          <w:b/>
-          <w:color w:val="000000" w:themeColor="text1"/>
-          <w:sz w:val="20"/>
-          <w:szCs w:val="20"/>
-        </w:rPr>
-      </w:pPr>
-      <w:r>
-        <w:rPr>
-          <w:rFonts w:ascii="Times New Roman" w:eastAsia="ＭＳ 明朝" w:hAnsi="Times New Roman" w:hint="eastAsia"/>
-          <w:b/>
-          <w:color w:val="000000" w:themeColor="text1"/>
-          <w:sz w:val="20"/>
-          <w:szCs w:val="20"/>
-        </w:rPr>
-        <w:t>3.1</w:t>
-      </w:r>
-      <w:r>
-        <w:rPr>
-          <w:rFonts w:ascii="Times New Roman" w:eastAsia="ＭＳ 明朝" w:hAnsi="Times New Roman" w:hint="eastAsia"/>
-          <w:b/>
-          <w:color w:val="000000" w:themeColor="text1"/>
-          <w:sz w:val="20"/>
-          <w:szCs w:val="20"/>
-        </w:rPr>
-        <w:t>実験条件</w:t>
-      </w:r>
-    </w:p>
-    <w:p>
-      <w:pPr>
-        <w:adjustRightInd w:val="0"/>
-        <w:snapToGrid w:val="0"/>
-        <w:ind w:firstLineChars="100" w:firstLine="220"/>
-        <w:jc w:val="both"/>
-        <w:rPr>
-          <w:rFonts w:ascii="Times New Roman" w:eastAsia="ＭＳ 明朝" w:hAnsi="Times New Roman"/>
-          <w:color w:val="000000" w:themeColor="text1"/>
-          <w:szCs w:val="20"/>
-        </w:rPr>
-      </w:pPr>
-      <w:r>
-        <w:rPr>
-          <w:rFonts w:ascii="Times New Roman" w:eastAsia="ＭＳ 明朝" w:hAnsi="Times New Roman" w:hint="eastAsia"/>
-          <w:color w:val="000000" w:themeColor="text1"/>
-          <w:szCs w:val="20"/>
-        </w:rPr>
-        <w:t>トイレの部屋モデルを</w:t>
-      </w:r>
-      <w:r>
-        <w:rPr>
-          <w:rFonts w:ascii="Times New Roman" w:eastAsia="ＭＳ 明朝" w:hAnsi="Times New Roman" w:hint="eastAsia"/>
-          <w:color w:val="000000" w:themeColor="text1"/>
-          <w:szCs w:val="20"/>
-        </w:rPr>
-        <w:t xml:space="preserve">Fig. </w:t>
-      </w:r>
-      <w:r>
-        <w:rPr>
-          <w:rFonts w:ascii="Times New Roman" w:eastAsia="ＭＳ 明朝" w:hAnsi="Times New Roman"/>
-          <w:color w:val="000000" w:themeColor="text1"/>
-          <w:szCs w:val="20"/>
-        </w:rPr>
-        <w:t>3</w:t>
-      </w:r>
-      <w:r>
-        <w:rPr>
-          <w:rFonts w:ascii="Times New Roman" w:eastAsia="ＭＳ 明朝" w:hAnsi="Times New Roman" w:hint="eastAsia"/>
-          <w:color w:val="000000" w:themeColor="text1"/>
-          <w:szCs w:val="20"/>
-        </w:rPr>
-        <w:t>に示す構成で用意した。また、実験の際には、ごみを模した</w:t>
-      </w:r>
-      <w:r>
-        <w:rPr>
-          <w:rFonts w:ascii="Times New Roman" w:eastAsia="ＭＳ 明朝" w:hAnsi="Times New Roman" w:hint="eastAsia"/>
-          <w:color w:val="000000" w:themeColor="text1"/>
-          <w:szCs w:val="20"/>
-        </w:rPr>
-        <w:t>5mm</w:t>
-      </w:r>
-      <w:r>
-        <w:rPr>
-          <w:rFonts w:ascii="Times New Roman" w:eastAsia="ＭＳ 明朝" w:hAnsi="Times New Roman" w:hint="eastAsia"/>
-          <w:color w:val="000000" w:themeColor="text1"/>
-          <w:szCs w:val="20"/>
-        </w:rPr>
-        <w:t>の長さに切られた</w:t>
-      </w:r>
-    </w:p>
-    <w:p>
-      <w:pPr>
-        <w:adjustRightInd w:val="0"/>
-        <w:snapToGrid w:val="0"/>
-        <w:ind w:firstLineChars="100" w:firstLine="220"/>
-        <w:jc w:val="both"/>
-        <w:rPr>
-          <w:rFonts w:ascii="Times New Roman" w:eastAsia="ＭＳ 明朝" w:hAnsi="Times New Roman"/>
-          <w:color w:val="000000" w:themeColor="text1"/>
-          <w:szCs w:val="20"/>
-        </w:rPr>
-      </w:pPr>
     </w:p>
     <w:p>
       <w:pPr>
@@ -1835,7 +3222,7 @@
           <w:noProof/>
         </w:rPr>
         <w:drawing>
-          <wp:inline distT="0" distB="0" distL="0" distR="0" wp14:anchorId="5E0E254D" wp14:editId="5FB9D7A8">
+          <wp:inline distT="0" distB="0" distL="0" distR="0" wp14:anchorId="6E95B45F" wp14:editId="00358E83">
             <wp:extent cx="2652395" cy="1684020"/>
             <wp:effectExtent l="0" t="0" r="0" b="0"/>
             <wp:docPr id="11" name="図 11"/>
@@ -1904,8 +3291,9 @@
           <w:rFonts w:ascii="Times New Roman" w:eastAsia="ＭＳ 明朝" w:hAnsi="Times New Roman"/>
           <w:noProof/>
         </w:rPr>
+        <w:lastRenderedPageBreak/>
         <w:drawing>
-          <wp:inline distT="0" distB="0" distL="0" distR="0" wp14:anchorId="77933C51" wp14:editId="667DEC08">
+          <wp:inline distT="0" distB="0" distL="0" distR="0" wp14:anchorId="21A8DD95" wp14:editId="66495420">
             <wp:extent cx="2381250" cy="2146300"/>
             <wp:effectExtent l="0" t="0" r="0" b="6350"/>
             <wp:docPr id="1" name="図 1"/>
@@ -2037,7 +3425,7 @@
           <w:noProof/>
         </w:rPr>
         <w:drawing>
-          <wp:inline distT="0" distB="0" distL="0" distR="0" wp14:anchorId="07D4CB72" wp14:editId="098D9468">
+          <wp:inline distT="0" distB="0" distL="0" distR="0" wp14:anchorId="262D444A" wp14:editId="31A19D9B">
             <wp:extent cx="2915285" cy="1468379"/>
             <wp:effectExtent l="0" t="0" r="0" b="0"/>
             <wp:docPr id="27" name="図 27"/>
@@ -2117,6 +3505,226 @@
       <w:r>
         <w:t xml:space="preserve"> Toilet cleaning robot Happy Burger</w:t>
       </w:r>
+    </w:p>
+    <w:p>
+      <w:pPr>
+        <w:jc w:val="both"/>
+        <w:rPr>
+          <w:rFonts w:ascii="Times New Roman" w:eastAsia="ＭＳ 明朝" w:hAnsi="Times New Roman"/>
+          <w:color w:val="000000" w:themeColor="text1"/>
+          <w:szCs w:val="20"/>
+        </w:rPr>
+      </w:pPr>
+    </w:p>
+    <w:p>
+      <w:pPr>
+        <w:jc w:val="both"/>
+        <w:rPr>
+          <w:rFonts w:ascii="Times New Roman" w:eastAsia="ＭＳ 明朝" w:hAnsi="Times New Roman"/>
+          <w:color w:val="000000" w:themeColor="text1"/>
+          <w:szCs w:val="20"/>
+        </w:rPr>
+      </w:pPr>
+      <w:r>
+        <w:rPr>
+          <w:rFonts w:ascii="Times New Roman" w:eastAsia="ＭＳ 明朝" w:hAnsi="Times New Roman" w:hint="eastAsia"/>
+          <w:color w:val="000000" w:themeColor="text1"/>
+          <w:szCs w:val="20"/>
+        </w:rPr>
+        <w:t>モーター選定</w:t>
+      </w:r>
+    </w:p>
+    <w:p>
+      <w:pPr>
+        <w:jc w:val="both"/>
+        <w:rPr>
+          <w:rFonts w:ascii="Times New Roman" w:eastAsia="ＭＳ 明朝" w:hAnsi="Times New Roman" w:hint="eastAsia"/>
+          <w:color w:val="000000" w:themeColor="text1"/>
+          <w:szCs w:val="20"/>
+        </w:rPr>
+      </w:pPr>
+    </w:p>
+    <w:p>
+      <w:pPr>
+        <w:jc w:val="both"/>
+        <w:rPr>
+          <w:rFonts w:ascii="Times New Roman" w:eastAsia="ＭＳ 明朝" w:hAnsi="Times New Roman"/>
+          <w:color w:val="000000" w:themeColor="text1"/>
+          <w:szCs w:val="20"/>
+        </w:rPr>
+      </w:pPr>
+      <w:r>
+        <w:rPr>
+          <w:rFonts w:ascii="Times New Roman" w:eastAsia="ＭＳ 明朝" w:hAnsi="Times New Roman" w:hint="eastAsia"/>
+          <w:color w:val="000000" w:themeColor="text1"/>
+          <w:szCs w:val="20"/>
+        </w:rPr>
+        <w:t>バッテリー選定</w:t>
+      </w:r>
+      <w:bookmarkStart w:id="0" w:name="_GoBack"/>
+      <w:bookmarkEnd w:id="0"/>
+    </w:p>
+    <w:p>
+      <w:pPr>
+        <w:jc w:val="both"/>
+        <w:rPr>
+          <w:rFonts w:ascii="Times New Roman" w:eastAsia="ＭＳ 明朝" w:hAnsi="Times New Roman"/>
+          <w:color w:val="000000" w:themeColor="text1"/>
+          <w:szCs w:val="20"/>
+        </w:rPr>
+      </w:pPr>
+    </w:p>
+    <w:p>
+      <w:pPr>
+        <w:adjustRightInd w:val="0"/>
+        <w:snapToGrid w:val="0"/>
+        <w:jc w:val="both"/>
+        <w:rPr>
+          <w:rFonts w:ascii="Times New Roman" w:eastAsia="ＭＳ 明朝" w:hAnsi="Times New Roman"/>
+          <w:b/>
+          <w:color w:val="000000" w:themeColor="text1"/>
+          <w:sz w:val="20"/>
+          <w:szCs w:val="20"/>
+        </w:rPr>
+      </w:pPr>
+      <w:r>
+        <w:rPr>
+          <w:rFonts w:ascii="Times New Roman" w:eastAsia="ＭＳ 明朝" w:hAnsi="Times New Roman" w:hint="eastAsia"/>
+          <w:b/>
+          <w:color w:val="000000" w:themeColor="text1"/>
+          <w:sz w:val="20"/>
+          <w:szCs w:val="20"/>
+        </w:rPr>
+        <w:t>3</w:t>
+      </w:r>
+      <w:r>
+        <w:rPr>
+          <w:rFonts w:ascii="Times New Roman" w:eastAsia="ＭＳ 明朝" w:hAnsi="Times New Roman"/>
+          <w:b/>
+          <w:color w:val="000000" w:themeColor="text1"/>
+          <w:sz w:val="20"/>
+          <w:szCs w:val="20"/>
+        </w:rPr>
+        <w:t xml:space="preserve">. </w:t>
+      </w:r>
+      <w:r>
+        <w:rPr>
+          <w:rFonts w:ascii="Times New Roman" w:eastAsia="ＭＳ 明朝" w:hAnsi="Times New Roman" w:hint="eastAsia"/>
+          <w:b/>
+          <w:color w:val="000000" w:themeColor="text1"/>
+          <w:sz w:val="20"/>
+          <w:szCs w:val="20"/>
+        </w:rPr>
+        <w:t>実験</w:t>
+      </w:r>
+    </w:p>
+    <w:p>
+      <w:pPr>
+        <w:adjustRightInd w:val="0"/>
+        <w:snapToGrid w:val="0"/>
+        <w:jc w:val="both"/>
+        <w:rPr>
+          <w:rFonts w:ascii="Times New Roman" w:eastAsia="ＭＳ 明朝" w:hAnsi="Times New Roman"/>
+          <w:b/>
+          <w:color w:val="000000" w:themeColor="text1"/>
+          <w:sz w:val="20"/>
+          <w:szCs w:val="20"/>
+        </w:rPr>
+      </w:pPr>
+      <w:r>
+        <w:rPr>
+          <w:rFonts w:ascii="Times New Roman" w:eastAsia="ＭＳ 明朝" w:hAnsi="Times New Roman" w:hint="eastAsia"/>
+          <w:b/>
+          <w:color w:val="000000" w:themeColor="text1"/>
+          <w:sz w:val="20"/>
+          <w:szCs w:val="20"/>
+        </w:rPr>
+        <w:t>3.1</w:t>
+      </w:r>
+      <w:r>
+        <w:rPr>
+          <w:rFonts w:ascii="Times New Roman" w:eastAsia="ＭＳ 明朝" w:hAnsi="Times New Roman" w:hint="eastAsia"/>
+          <w:b/>
+          <w:color w:val="000000" w:themeColor="text1"/>
+          <w:sz w:val="20"/>
+          <w:szCs w:val="20"/>
+        </w:rPr>
+        <w:t>実験条件</w:t>
+      </w:r>
+    </w:p>
+    <w:p>
+      <w:pPr>
+        <w:adjustRightInd w:val="0"/>
+        <w:snapToGrid w:val="0"/>
+        <w:ind w:firstLineChars="100" w:firstLine="220"/>
+        <w:jc w:val="both"/>
+        <w:rPr>
+          <w:rFonts w:ascii="Times New Roman" w:eastAsia="ＭＳ 明朝" w:hAnsi="Times New Roman"/>
+          <w:color w:val="000000" w:themeColor="text1"/>
+          <w:szCs w:val="20"/>
+        </w:rPr>
+      </w:pPr>
+      <w:r>
+        <w:rPr>
+          <w:rFonts w:ascii="Times New Roman" w:eastAsia="ＭＳ 明朝" w:hAnsi="Times New Roman" w:hint="eastAsia"/>
+          <w:color w:val="000000" w:themeColor="text1"/>
+          <w:szCs w:val="20"/>
+        </w:rPr>
+        <w:t>トイレの部屋モデルを</w:t>
+      </w:r>
+      <w:r>
+        <w:rPr>
+          <w:rFonts w:ascii="Times New Roman" w:eastAsia="ＭＳ 明朝" w:hAnsi="Times New Roman" w:hint="eastAsia"/>
+          <w:color w:val="000000" w:themeColor="text1"/>
+          <w:szCs w:val="20"/>
+        </w:rPr>
+        <w:t xml:space="preserve">Fig. </w:t>
+      </w:r>
+      <w:r>
+        <w:rPr>
+          <w:rFonts w:ascii="Times New Roman" w:eastAsia="ＭＳ 明朝" w:hAnsi="Times New Roman"/>
+          <w:color w:val="000000" w:themeColor="text1"/>
+          <w:szCs w:val="20"/>
+        </w:rPr>
+        <w:t>3</w:t>
+      </w:r>
+      <w:r>
+        <w:rPr>
+          <w:rFonts w:ascii="Times New Roman" w:eastAsia="ＭＳ 明朝" w:hAnsi="Times New Roman" w:hint="eastAsia"/>
+          <w:color w:val="000000" w:themeColor="text1"/>
+          <w:szCs w:val="20"/>
+        </w:rPr>
+        <w:t>に示す構成で用意した。また、実験の際には、ごみを模した</w:t>
+      </w:r>
+      <w:r>
+        <w:rPr>
+          <w:rFonts w:ascii="Times New Roman" w:eastAsia="ＭＳ 明朝" w:hAnsi="Times New Roman" w:hint="eastAsia"/>
+          <w:color w:val="000000" w:themeColor="text1"/>
+          <w:szCs w:val="20"/>
+        </w:rPr>
+        <w:t>5mm</w:t>
+      </w:r>
+      <w:r>
+        <w:rPr>
+          <w:rFonts w:ascii="Times New Roman" w:eastAsia="ＭＳ 明朝" w:hAnsi="Times New Roman" w:hint="eastAsia"/>
+          <w:color w:val="000000" w:themeColor="text1"/>
+          <w:szCs w:val="20"/>
+        </w:rPr>
+        <w:t>の長さに切られた</w:t>
+      </w:r>
+    </w:p>
+    <w:p>
+      <w:pPr>
+        <w:adjustRightInd w:val="0"/>
+        <w:snapToGrid w:val="0"/>
+        <w:ind w:firstLineChars="100" w:firstLine="220"/>
+        <w:jc w:val="both"/>
+        <w:rPr>
+          <w:rFonts w:ascii="Times New Roman" w:eastAsia="ＭＳ 明朝" w:hAnsi="Times New Roman"/>
+          <w:color w:val="000000" w:themeColor="text1"/>
+          <w:szCs w:val="20"/>
+        </w:rPr>
+      </w:pPr>
     </w:p>
     <w:p>
       <w:pPr>
@@ -3525,7 +5133,7 @@
           </mc:Choice>
           <mc:Fallback>
             <w:pict>
-              <v:group w14:anchorId="6FCF54EA" id="グループ化 10" o:spid="_x0000_s1026" style="width:228pt;height:234.8pt;mso-position-horizontal-relative:char;mso-position-vertical-relative:line" coordorigin=",-391" coordsize="28956,29819" o:gfxdata="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">
+              <v:group w14:anchorId="6FCF54EA" id="グループ化 10" o:spid="_x0000_s1026" style="width:228pt;height:234.8pt;mso-position-horizontal-relative:char;mso-position-vertical-relative:line" coordorigin=",-391" coordsize="28956,29819" o:gfxdata="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">
                 <v:group id="グループ化 49" o:spid="_x0000_s1027" style="position:absolute;left:127;top:-391;width:14928;height:26676" coordorigin=",-391" coordsize="14929,26680" o:gfxdata="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">
                   <v:shapetype id="_x0000_t75" coordsize="21600,21600" o:spt="75" o:preferrelative="t" path="m@4@5l@4@11@9@11@9@5xe" filled="f" stroked="f">
                     <v:stroke joinstyle="miter"/>
@@ -4478,6 +6086,46 @@
         <w:jc w:val="both"/>
         <w:rPr>
           <w:rFonts w:ascii="Times New Roman" w:eastAsia="ＭＳ 明朝" w:hAnsi="Times New Roman" w:cs="Arial"/>
+          <w:shd w:val="clear" w:color="auto" w:fill="FFFFFF"/>
+        </w:rPr>
+      </w:pPr>
+      <w:r>
+        <w:rPr>
+          <w:rFonts w:ascii="Times New Roman" w:eastAsia="ＭＳ 明朝" w:hAnsi="Times New Roman" w:cs="Arial" w:hint="eastAsia"/>
+          <w:shd w:val="clear" w:color="auto" w:fill="FFFFFF"/>
+        </w:rPr>
+        <w:t xml:space="preserve">[5] </w:t>
+      </w:r>
+      <w:r>
+        <w:rPr>
+          <w:rFonts w:ascii="Times New Roman" w:eastAsia="ＭＳ 明朝" w:hAnsi="Times New Roman" w:cs="Arial" w:hint="eastAsia"/>
+          <w:shd w:val="clear" w:color="auto" w:fill="FFFFFF"/>
+        </w:rPr>
+        <w:t>青山、田島、横田、尾崎、山本：”自立走行式床面掃除ロボットの開発、”日本ロボット学会誌、</w:t>
+      </w:r>
+      <w:r>
+        <w:rPr>
+          <w:rFonts w:ascii="Times New Roman" w:eastAsia="ＭＳ 明朝" w:hAnsi="Times New Roman" w:cs="Arial" w:hint="eastAsia"/>
+          <w:shd w:val="clear" w:color="auto" w:fill="FFFFFF"/>
+        </w:rPr>
+        <w:t>Vol.16, No.1, pp.57~64, 1998</w:t>
+      </w:r>
+      <w:r>
+        <w:rPr>
+          <w:rFonts w:ascii="Times New Roman" w:eastAsia="ＭＳ 明朝" w:hAnsi="Times New Roman" w:cs="Arial"/>
+          <w:shd w:val="clear" w:color="auto" w:fill="FFFFFF"/>
+        </w:rPr>
+        <w:t>.</w:t>
+      </w:r>
+    </w:p>
+    <w:p>
+      <w:pPr>
+        <w:adjustRightInd w:val="0"/>
+        <w:snapToGrid w:val="0"/>
+        <w:spacing w:line="232" w:lineRule="exact"/>
+        <w:jc w:val="both"/>
+        <w:rPr>
+          <w:rFonts w:ascii="Times New Roman" w:eastAsia="ＭＳ 明朝" w:hAnsi="Times New Roman" w:cs="Arial"/>
           <w:szCs w:val="18"/>
           <w:shd w:val="clear" w:color="auto" w:fill="FFFFFF"/>
         </w:rPr>
@@ -4488,7 +6136,15 @@
           <w:szCs w:val="18"/>
           <w:shd w:val="clear" w:color="auto" w:fill="FFFFFF"/>
         </w:rPr>
-        <w:t>[2] T. Miyake, H</w:t>
+        <w:t>[6</w:t>
+      </w:r>
+      <w:r>
+        <w:rPr>
+          <w:rFonts w:ascii="Times New Roman" w:eastAsia="ＭＳ 明朝" w:hAnsi="Times New Roman" w:cs="Arial" w:hint="eastAsia"/>
+          <w:szCs w:val="18"/>
+          <w:shd w:val="clear" w:color="auto" w:fill="FFFFFF"/>
+        </w:rPr>
+        <w:t>] T. Miyake, H</w:t>
       </w:r>
       <w:r>
         <w:rPr>
@@ -4496,7 +6152,293 @@
           <w:szCs w:val="18"/>
           <w:shd w:val="clear" w:color="auto" w:fill="FFFFFF"/>
         </w:rPr>
-        <w:t>. Ishihara, and R. Shoji, “Development of small-size window cleaning robot by wall climbing mechanism”, ISARC 2006, Tokyo, 2006, pp. 215-220.</w:t>
+        <w:t>. Ishihara, and R. Shoji, “Development of small-size window cleaning robot by</w:t>
+      </w:r>
+      <w:r>
+        <w:rPr>
+          <w:rFonts w:ascii="Times New Roman" w:eastAsia="ＭＳ 明朝" w:hAnsi="Times New Roman" w:cs="Arial"/>
+          <w:szCs w:val="18"/>
+          <w:shd w:val="clear" w:color="auto" w:fill="FFFFFF"/>
+        </w:rPr>
+        <w:t xml:space="preserve"> wall climbing mechanism”, International Symposium on Automation and Robotics in Construction, Tokyo, </w:t>
+      </w:r>
+      <w:r>
+        <w:rPr>
+          <w:rFonts w:ascii="Times New Roman" w:eastAsia="ＭＳ 明朝" w:hAnsi="Times New Roman" w:cs="Arial"/>
+          <w:szCs w:val="18"/>
+          <w:shd w:val="clear" w:color="auto" w:fill="FFFFFF"/>
+        </w:rPr>
+        <w:t xml:space="preserve"> 2006, pp. 215-220.</w:t>
+      </w:r>
+    </w:p>
+    <w:p>
+      <w:pPr>
+        <w:adjustRightInd w:val="0"/>
+        <w:snapToGrid w:val="0"/>
+        <w:spacing w:line="232" w:lineRule="exact"/>
+        <w:jc w:val="both"/>
+        <w:rPr>
+          <w:rFonts w:ascii="Times New Roman" w:eastAsia="ＭＳ 明朝" w:hAnsi="Times New Roman" w:cs="Arial"/>
+          <w:shd w:val="clear" w:color="auto" w:fill="FFFFFF"/>
+        </w:rPr>
+      </w:pPr>
+      <w:r>
+        <w:rPr>
+          <w:rFonts w:ascii="Times New Roman" w:eastAsia="ＭＳ 明朝" w:hAnsi="Times New Roman" w:cs="Arial"/>
+          <w:shd w:val="clear" w:color="auto" w:fill="FFFFFF"/>
+        </w:rPr>
+        <w:t>[7</w:t>
+      </w:r>
+      <w:r>
+        <w:rPr>
+          <w:rFonts w:ascii="Times New Roman" w:eastAsia="ＭＳ 明朝" w:hAnsi="Times New Roman" w:cs="Arial"/>
+          <w:shd w:val="clear" w:color="auto" w:fill="FFFFFF"/>
+        </w:rPr>
+        <w:t xml:space="preserve">] Dang Ngoc Anh, Ly Tan Huy, Nguyen Tung Lam, Doam Thanh Son, Vu Xuan Truong, Nguyen Van Ut, Bui Dinh Vuong, Dr. Pisut Koomsap: “AUTOMATIC SELF-CLEANING TOILET SEAT,”  </w:t>
+      </w:r>
+      <w:r>
+        <w:rPr>
+          <w:rFonts w:ascii="Times New Roman" w:eastAsia="ＭＳ 明朝" w:hAnsi="Times New Roman" w:cs="Arial"/>
+          <w:shd w:val="clear" w:color="auto" w:fill="FFFFFF"/>
+        </w:rPr>
+        <w:t>http://www.faculty.ait.ac.th/pisut/PDD/PDD06/PDD06G1.pdf</w:t>
+      </w:r>
+      <w:r>
+        <w:rPr>
+          <w:rFonts w:ascii="Times New Roman" w:eastAsia="ＭＳ 明朝" w:hAnsi="Times New Roman" w:cs="Arial"/>
+          <w:shd w:val="clear" w:color="auto" w:fill="FFFFFF"/>
+        </w:rPr>
+        <w:t>.</w:t>
+      </w:r>
+      <w:r>
+        <w:rPr>
+          <w:rFonts w:ascii="Times New Roman" w:eastAsia="ＭＳ 明朝" w:hAnsi="Times New Roman" w:cs="Arial"/>
+          <w:shd w:val="clear" w:color="auto" w:fill="FFFFFF"/>
+        </w:rPr>
+        <w:t xml:space="preserve"> 2019</w:t>
+      </w:r>
+      <w:r>
+        <w:rPr>
+          <w:rFonts w:ascii="Times New Roman" w:eastAsia="ＭＳ 明朝" w:hAnsi="Times New Roman" w:cs="Arial" w:hint="eastAsia"/>
+          <w:shd w:val="clear" w:color="auto" w:fill="FFFFFF"/>
+        </w:rPr>
+        <w:t>年</w:t>
+      </w:r>
+      <w:r>
+        <w:rPr>
+          <w:rFonts w:ascii="Times New Roman" w:eastAsia="ＭＳ 明朝" w:hAnsi="Times New Roman" w:cs="Arial" w:hint="eastAsia"/>
+          <w:shd w:val="clear" w:color="auto" w:fill="FFFFFF"/>
+        </w:rPr>
+        <w:t>1</w:t>
+      </w:r>
+      <w:r>
+        <w:rPr>
+          <w:rFonts w:ascii="Times New Roman" w:eastAsia="ＭＳ 明朝" w:hAnsi="Times New Roman" w:cs="Arial" w:hint="eastAsia"/>
+          <w:shd w:val="clear" w:color="auto" w:fill="FFFFFF"/>
+        </w:rPr>
+        <w:t>月</w:t>
+      </w:r>
+      <w:r>
+        <w:rPr>
+          <w:rFonts w:ascii="Times New Roman" w:eastAsia="ＭＳ 明朝" w:hAnsi="Times New Roman" w:cs="Arial" w:hint="eastAsia"/>
+          <w:shd w:val="clear" w:color="auto" w:fill="FFFFFF"/>
+        </w:rPr>
+        <w:t>26</w:t>
+      </w:r>
+      <w:r>
+        <w:rPr>
+          <w:rFonts w:ascii="Times New Roman" w:eastAsia="ＭＳ 明朝" w:hAnsi="Times New Roman" w:cs="Arial" w:hint="eastAsia"/>
+          <w:shd w:val="clear" w:color="auto" w:fill="FFFFFF"/>
+        </w:rPr>
+        <w:t>日</w:t>
+      </w:r>
+    </w:p>
+    <w:p>
+      <w:pPr>
+        <w:adjustRightInd w:val="0"/>
+        <w:snapToGrid w:val="0"/>
+        <w:spacing w:line="232" w:lineRule="exact"/>
+        <w:jc w:val="both"/>
+        <w:rPr>
+          <w:rFonts w:ascii="Times New Roman" w:eastAsia="ＭＳ 明朝" w:hAnsi="Times New Roman" w:cs="Arial"/>
+          <w:shd w:val="clear" w:color="auto" w:fill="FFFFFF"/>
+        </w:rPr>
+      </w:pPr>
+      <w:r>
+        <w:rPr>
+          <w:rFonts w:ascii="Times New Roman" w:eastAsia="ＭＳ 明朝" w:hAnsi="Times New Roman" w:cs="Arial"/>
+          <w:shd w:val="clear" w:color="auto" w:fill="FFFFFF"/>
+        </w:rPr>
+        <w:t>[</w:t>
+      </w:r>
+      <w:r>
+        <w:rPr>
+          <w:rFonts w:ascii="Times New Roman" w:eastAsia="ＭＳ 明朝" w:hAnsi="Times New Roman" w:cs="Arial" w:hint="eastAsia"/>
+          <w:shd w:val="clear" w:color="auto" w:fill="FFFFFF"/>
+        </w:rPr>
+        <w:t>8]</w:t>
+      </w:r>
+      <w:r>
+        <w:rPr>
+          <w:rFonts w:ascii="Times New Roman" w:eastAsia="ＭＳ 明朝" w:hAnsi="Times New Roman" w:cs="Arial"/>
+          <w:shd w:val="clear" w:color="auto" w:fill="FFFFFF"/>
+        </w:rPr>
+        <w:t xml:space="preserve"> </w:t>
+      </w:r>
+      <w:r>
+        <w:rPr>
+          <w:rFonts w:ascii="Times New Roman" w:eastAsia="ＭＳ 明朝" w:hAnsi="Times New Roman" w:cs="Arial"/>
+          <w:shd w:val="clear" w:color="auto" w:fill="FFFFFF"/>
+        </w:rPr>
+        <w:t xml:space="preserve">Ariel Ben-Amram, Hila Ben-Amram, Herman Zhokov Paul Zim, Gal Naim, Oleg Zhokov, Mishael Naamad, Reuven Ulmansky, Benny Chaplin, Marina Novak, Ronnen Aminff, Marina Pesok, </w:t>
+      </w:r>
+      <w:r>
+        <w:rPr>
+          <w:rFonts w:ascii="Times New Roman" w:eastAsia="ＭＳ 明朝" w:hAnsi="Times New Roman" w:cs="Arial"/>
+          <w:shd w:val="clear" w:color="auto" w:fill="FFFFFF"/>
+        </w:rPr>
+        <w:t>https://www.kickstarter.com/projects/1209829383/spinx-worlds-first-toilet-cleaning-robot</w:t>
+      </w:r>
+      <w:r>
+        <w:rPr>
+          <w:rFonts w:ascii="Times New Roman" w:eastAsia="ＭＳ 明朝" w:hAnsi="Times New Roman" w:cs="Arial" w:hint="eastAsia"/>
+          <w:shd w:val="clear" w:color="auto" w:fill="FFFFFF"/>
+        </w:rPr>
+        <w:t xml:space="preserve">, </w:t>
+      </w:r>
+      <w:r>
+        <w:rPr>
+          <w:rFonts w:ascii="Times New Roman" w:eastAsia="ＭＳ 明朝" w:hAnsi="Times New Roman" w:cs="Arial"/>
+          <w:shd w:val="clear" w:color="auto" w:fill="FFFFFF"/>
+        </w:rPr>
+        <w:t>2019</w:t>
+      </w:r>
+      <w:r>
+        <w:rPr>
+          <w:rFonts w:ascii="Times New Roman" w:eastAsia="ＭＳ 明朝" w:hAnsi="Times New Roman" w:cs="Arial" w:hint="eastAsia"/>
+          <w:shd w:val="clear" w:color="auto" w:fill="FFFFFF"/>
+        </w:rPr>
+        <w:t>年</w:t>
+      </w:r>
+      <w:r>
+        <w:rPr>
+          <w:rFonts w:ascii="Times New Roman" w:eastAsia="ＭＳ 明朝" w:hAnsi="Times New Roman" w:cs="Arial" w:hint="eastAsia"/>
+          <w:shd w:val="clear" w:color="auto" w:fill="FFFFFF"/>
+        </w:rPr>
+        <w:t>1</w:t>
+      </w:r>
+      <w:r>
+        <w:rPr>
+          <w:rFonts w:ascii="Times New Roman" w:eastAsia="ＭＳ 明朝" w:hAnsi="Times New Roman" w:cs="Arial" w:hint="eastAsia"/>
+          <w:shd w:val="clear" w:color="auto" w:fill="FFFFFF"/>
+        </w:rPr>
+        <w:t>月</w:t>
+      </w:r>
+      <w:r>
+        <w:rPr>
+          <w:rFonts w:ascii="Times New Roman" w:eastAsia="ＭＳ 明朝" w:hAnsi="Times New Roman" w:cs="Arial" w:hint="eastAsia"/>
+          <w:shd w:val="clear" w:color="auto" w:fill="FFFFFF"/>
+        </w:rPr>
+        <w:t>26</w:t>
+      </w:r>
+      <w:r>
+        <w:rPr>
+          <w:rFonts w:ascii="Times New Roman" w:eastAsia="ＭＳ 明朝" w:hAnsi="Times New Roman" w:cs="Arial" w:hint="eastAsia"/>
+          <w:shd w:val="clear" w:color="auto" w:fill="FFFFFF"/>
+        </w:rPr>
+        <w:t>日</w:t>
+      </w:r>
+      <w:r>
+        <w:rPr>
+          <w:rFonts w:ascii="Times New Roman" w:eastAsia="ＭＳ 明朝" w:hAnsi="Times New Roman" w:cs="Arial" w:hint="eastAsia"/>
+          <w:shd w:val="clear" w:color="auto" w:fill="FFFFFF"/>
+        </w:rPr>
+        <w:t>.</w:t>
+      </w:r>
+    </w:p>
+    <w:p>
+      <w:pPr>
+        <w:adjustRightInd w:val="0"/>
+        <w:snapToGrid w:val="0"/>
+        <w:spacing w:line="232" w:lineRule="exact"/>
+        <w:jc w:val="both"/>
+        <w:rPr>
+          <w:rFonts w:ascii="Times New Roman" w:eastAsia="ＭＳ 明朝" w:hAnsi="Times New Roman" w:cs="Arial" w:hint="eastAsia"/>
+          <w:szCs w:val="18"/>
+          <w:shd w:val="clear" w:color="auto" w:fill="FFFFFF"/>
+        </w:rPr>
+      </w:pPr>
+      <w:r>
+        <w:rPr>
+          <w:rFonts w:ascii="Times New Roman" w:eastAsia="ＭＳ 明朝" w:hAnsi="Times New Roman" w:cs="Arial" w:hint="eastAsia"/>
+          <w:szCs w:val="18"/>
+          <w:shd w:val="clear" w:color="auto" w:fill="FFFFFF"/>
+        </w:rPr>
+        <w:t xml:space="preserve">[9] </w:t>
+      </w:r>
+      <w:r>
+        <w:rPr>
+          <w:rFonts w:ascii="Times New Roman" w:eastAsia="ＭＳ 明朝" w:hAnsi="Times New Roman" w:cs="Arial"/>
+          <w:szCs w:val="18"/>
+          <w:shd w:val="clear" w:color="auto" w:fill="FFFFFF"/>
+        </w:rPr>
+        <w:t>https://www.irobot.com/for-the-home/vacuuming/roomba</w:t>
+      </w:r>
+      <w:r>
+        <w:rPr>
+          <w:rFonts w:ascii="Times New Roman" w:eastAsia="ＭＳ 明朝" w:hAnsi="Times New Roman" w:cs="Arial" w:hint="eastAsia"/>
+          <w:szCs w:val="18"/>
+          <w:shd w:val="clear" w:color="auto" w:fill="FFFFFF"/>
+        </w:rPr>
+        <w:t>,</w:t>
+      </w:r>
+      <w:r>
+        <w:rPr>
+          <w:rFonts w:ascii="Times New Roman" w:eastAsia="ＭＳ 明朝" w:hAnsi="Times New Roman" w:cs="Arial"/>
+          <w:szCs w:val="18"/>
+          <w:shd w:val="clear" w:color="auto" w:fill="FFFFFF"/>
+        </w:rPr>
+        <w:t xml:space="preserve"> 2019</w:t>
+      </w:r>
+      <w:r>
+        <w:rPr>
+          <w:rFonts w:ascii="Times New Roman" w:eastAsia="ＭＳ 明朝" w:hAnsi="Times New Roman" w:cs="Arial" w:hint="eastAsia"/>
+          <w:szCs w:val="18"/>
+          <w:shd w:val="clear" w:color="auto" w:fill="FFFFFF"/>
+        </w:rPr>
+        <w:t>年</w:t>
+      </w:r>
+      <w:r>
+        <w:rPr>
+          <w:rFonts w:ascii="Times New Roman" w:eastAsia="ＭＳ 明朝" w:hAnsi="Times New Roman" w:cs="Arial" w:hint="eastAsia"/>
+          <w:szCs w:val="18"/>
+          <w:shd w:val="clear" w:color="auto" w:fill="FFFFFF"/>
+        </w:rPr>
+        <w:t>1</w:t>
+      </w:r>
+      <w:r>
+        <w:rPr>
+          <w:rFonts w:ascii="Times New Roman" w:eastAsia="ＭＳ 明朝" w:hAnsi="Times New Roman" w:cs="Arial" w:hint="eastAsia"/>
+          <w:szCs w:val="18"/>
+          <w:shd w:val="clear" w:color="auto" w:fill="FFFFFF"/>
+        </w:rPr>
+        <w:t>月</w:t>
+      </w:r>
+      <w:r>
+        <w:rPr>
+          <w:rFonts w:ascii="Times New Roman" w:eastAsia="ＭＳ 明朝" w:hAnsi="Times New Roman" w:cs="Arial" w:hint="eastAsia"/>
+          <w:szCs w:val="18"/>
+          <w:shd w:val="clear" w:color="auto" w:fill="FFFFFF"/>
+        </w:rPr>
+        <w:t>26</w:t>
+      </w:r>
+      <w:r>
+        <w:rPr>
+          <w:rFonts w:ascii="Times New Roman" w:eastAsia="ＭＳ 明朝" w:hAnsi="Times New Roman" w:cs="Arial" w:hint="eastAsia"/>
+          <w:szCs w:val="18"/>
+          <w:shd w:val="clear" w:color="auto" w:fill="FFFFFF"/>
+        </w:rPr>
+        <w:t>日</w:t>
       </w:r>
     </w:p>
     <w:p>
@@ -5278,6 +7220,17 @@
       <w:szCs w:val="18"/>
     </w:rPr>
   </w:style>
+  <w:style w:type="character" w:styleId="a9">
+    <w:name w:val="Hyperlink"/>
+    <w:basedOn w:val="a0"/>
+    <w:uiPriority w:val="99"/>
+    <w:unhideWhenUsed/>
+    <w:rsid w:val="00F4076C"/>
+    <w:rPr>
+      <w:color w:val="0563C1" w:themeColor="hyperlink"/>
+      <w:u w:val="single"/>
+    </w:rPr>
+  </w:style>
 </w:styles>
 </file>
 

</xml_diff>